<commit_message>
Minor corrections in cover letter
</commit_message>
<xml_diff>
--- a/doc/acm-topc/coverletter/CoverLetter_ACM_TOPC.docx
+++ b/doc/acm-topc/coverletter/CoverLetter_ACM_TOPC.docx
@@ -1,6 +1,6 @@
 
 <file path=word/document.xml><?xml version="1.0" encoding="utf-8"?>
-<w:document xmlns:wpc="http://schemas.microsoft.com/office/word/2010/wordprocessingCanvas" xmlns:cx="http://schemas.microsoft.com/office/drawing/2014/chartex" xmlns:cx1="http://schemas.microsoft.com/office/drawing/2015/9/8/chartex" xmlns:cx2="http://schemas.microsoft.com/office/drawing/2015/10/21/chartex" xmlns:cx3="http://schemas.microsoft.com/office/drawing/2016/5/9/chartex" xmlns:cx4="http://schemas.microsoft.com/office/drawing/2016/5/10/chartex" xmlns:cx5="http://schemas.microsoft.com/office/drawing/2016/5/11/chartex" xmlns:cx6="http://schemas.microsoft.com/office/drawing/2016/5/12/chartex" xmlns:cx7="http://schemas.microsoft.com/office/drawing/2016/5/13/chartex" xmlns:cx8="http://schemas.microsoft.com/office/drawing/2016/5/14/chartex" xmlns:mc="http://schemas.openxmlformats.org/markup-compatibility/2006" xmlns:aink="http://schemas.microsoft.com/office/drawing/2016/ink" xmlns:am3d="http://schemas.microsoft.com/office/drawing/2017/model3d" xmlns:o="urn:schemas-microsoft-com:office:office" xmlns:r="http://schemas.openxmlformats.org/officeDocument/2006/relationships" xmlns:m="http://schemas.openxmlformats.org/officeDocument/2006/math" xmlns:v="urn:schemas-microsoft-com:vml" xmlns:wp14="http://schemas.microsoft.com/office/word/2010/wordprocessingDrawing" xmlns:wp="http://schemas.openxmlformats.org/drawingml/2006/wordprocessingDrawing" xmlns:w10="urn:schemas-microsoft-com:office:word" xmlns:w="http://schemas.openxmlformats.org/wordprocessingml/2006/main" xmlns:w14="http://schemas.microsoft.com/office/word/2010/wordml" xmlns:w15="http://schemas.microsoft.com/office/word/2012/wordml" xmlns:w16cid="http://schemas.microsoft.com/office/word/2016/wordml/cid" xmlns:w16se="http://schemas.microsoft.com/office/word/2015/wordml/symex" xmlns:wpg="http://schemas.microsoft.com/office/word/2010/wordprocessingGroup" xmlns:wpi="http://schemas.microsoft.com/office/word/2010/wordprocessingInk" xmlns:wne="http://schemas.microsoft.com/office/word/2006/wordml" xmlns:wps="http://schemas.microsoft.com/office/word/2010/wordprocessingShape" mc:Ignorable="w14 w15 w16se w16cid wp14">
+<w:document xmlns:wpc="http://schemas.microsoft.com/office/word/2010/wordprocessingCanvas" xmlns:mc="http://schemas.openxmlformats.org/markup-compatibility/2006" xmlns:o="urn:schemas-microsoft-com:office:office" xmlns:r="http://schemas.openxmlformats.org/officeDocument/2006/relationships" xmlns:m="http://schemas.openxmlformats.org/officeDocument/2006/math" xmlns:v="urn:schemas-microsoft-com:vml" xmlns:wp14="http://schemas.microsoft.com/office/word/2010/wordprocessingDrawing" xmlns:wp="http://schemas.openxmlformats.org/drawingml/2006/wordprocessingDrawing" xmlns:w10="urn:schemas-microsoft-com:office:word" xmlns:w="http://schemas.openxmlformats.org/wordprocessingml/2006/main" xmlns:w14="http://schemas.microsoft.com/office/word/2010/wordml" xmlns:w15="http://schemas.microsoft.com/office/word/2012/wordml" xmlns:wpg="http://schemas.microsoft.com/office/word/2010/wordprocessingGroup" xmlns:wpi="http://schemas.microsoft.com/office/word/2010/wordprocessingInk" xmlns:wne="http://schemas.microsoft.com/office/word/2006/wordml" xmlns:wps="http://schemas.microsoft.com/office/word/2010/wordprocessingShape" mc:Ignorable="w14 w15 wp14">
   <w:body>
     <w:p>
       <w:pPr>
@@ -293,19 +293,8 @@
                                 <w:sz w:val="16"/>
                                 <w:szCs w:val="16"/>
                               </w:rPr>
-                              <w:t xml:space="preserve">. nat. Gerhard </w:t>
+                              <w:t>. nat. Gerhard Wellein</w:t>
                             </w:r>
-                            <w:proofErr w:type="spellStart"/>
-                            <w:r>
-                              <w:rPr>
-                                <w:rFonts w:cs="Arial"/>
-                                <w:kern w:val="16"/>
-                                <w:sz w:val="16"/>
-                                <w:szCs w:val="16"/>
-                              </w:rPr>
-                              <w:t>Wellein</w:t>
-                            </w:r>
-                            <w:proofErr w:type="spellEnd"/>
                           </w:p>
                           <w:p>
                             <w:pPr>
@@ -448,7 +437,7 @@
                                 <w:kern w:val="16"/>
                                 <w:sz w:val="16"/>
                                 <w:szCs w:val="16"/>
-                                <w:lang w:val="en-US"/>
+                                <w:lang w:val="fr-FR"/>
                               </w:rPr>
                             </w:pPr>
                             <w:r>
@@ -457,7 +446,7 @@
                                 <w:kern w:val="16"/>
                                 <w:sz w:val="16"/>
                                 <w:szCs w:val="16"/>
-                                <w:lang w:val="en-US"/>
+                                <w:lang w:val="fr-FR"/>
                               </w:rPr>
                               <w:t xml:space="preserve">Fax +49 9131 </w:t>
                             </w:r>
@@ -467,7 +456,7 @@
                                 <w:kern w:val="16"/>
                                 <w:sz w:val="16"/>
                                 <w:szCs w:val="16"/>
-                                <w:lang w:val="en-US"/>
+                                <w:lang w:val="fr-FR"/>
                               </w:rPr>
                               <w:t>302941</w:t>
                             </w:r>
@@ -483,7 +472,7 @@
                                 <w:kern w:val="16"/>
                                 <w:sz w:val="16"/>
                                 <w:szCs w:val="16"/>
-                                <w:lang w:val="en-US"/>
+                                <w:lang w:val="fr-FR"/>
                               </w:rPr>
                             </w:pPr>
                             <w:r>
@@ -492,7 +481,7 @@
                                 <w:kern w:val="16"/>
                                 <w:sz w:val="16"/>
                                 <w:szCs w:val="16"/>
-                                <w:lang w:val="en-US"/>
+                                <w:lang w:val="fr-FR"/>
                               </w:rPr>
                               <w:t>Gerhard.W</w:t>
                             </w:r>
@@ -502,7 +491,7 @@
                                 <w:kern w:val="16"/>
                                 <w:sz w:val="16"/>
                                 <w:szCs w:val="16"/>
-                                <w:lang w:val="en-US"/>
+                                <w:lang w:val="fr-FR"/>
                               </w:rPr>
                               <w:t>ellein</w:t>
                             </w:r>
@@ -512,7 +501,7 @@
                                 <w:kern w:val="16"/>
                                 <w:sz w:val="16"/>
                                 <w:szCs w:val="16"/>
-                                <w:lang w:val="en-US"/>
+                                <w:lang w:val="fr-FR"/>
                               </w:rPr>
                               <w:t>@</w:t>
                             </w:r>
@@ -522,7 +511,7 @@
                                 <w:kern w:val="16"/>
                                 <w:sz w:val="16"/>
                                 <w:szCs w:val="16"/>
-                                <w:lang w:val="en-US"/>
+                                <w:lang w:val="fr-FR"/>
                               </w:rPr>
                               <w:t>fau.de</w:t>
                             </w:r>
@@ -535,7 +524,7 @@
                                 <w:kern w:val="16"/>
                                 <w:sz w:val="16"/>
                                 <w:szCs w:val="16"/>
-                                <w:lang w:val="en-US"/>
+                                <w:lang w:val="fr-FR"/>
                               </w:rPr>
                             </w:pPr>
                             <w:r>
@@ -544,7 +533,7 @@
                                 <w:kern w:val="16"/>
                                 <w:sz w:val="16"/>
                                 <w:szCs w:val="16"/>
-                                <w:lang w:val="en-US"/>
+                                <w:lang w:val="fr-FR"/>
                               </w:rPr>
                               <w:t>www.</w:t>
                             </w:r>
@@ -554,7 +543,7 @@
                                 <w:kern w:val="16"/>
                                 <w:sz w:val="16"/>
                                 <w:szCs w:val="16"/>
-                                <w:lang w:val="en-US"/>
+                                <w:lang w:val="fr-FR"/>
                               </w:rPr>
                               <w:t>hpc.informatik.uni-erlangen.de</w:t>
                             </w:r>
@@ -570,7 +559,7 @@
                                 <w:kern w:val="16"/>
                                 <w:sz w:val="16"/>
                                 <w:szCs w:val="16"/>
-                                <w:lang w:val="en-US"/>
+                                <w:lang w:val="fr-FR"/>
                               </w:rPr>
                             </w:pPr>
                           </w:p>
@@ -581,7 +570,7 @@
                                 <w:kern w:val="16"/>
                                 <w:sz w:val="16"/>
                                 <w:szCs w:val="16"/>
-                                <w:lang w:val="en-US"/>
+                                <w:lang w:val="fr-FR"/>
                               </w:rPr>
                             </w:pPr>
                           </w:p>
@@ -827,19 +816,8 @@
                           <w:sz w:val="16"/>
                           <w:szCs w:val="16"/>
                         </w:rPr>
-                        <w:t xml:space="preserve">. nat. Gerhard </w:t>
+                        <w:t>. nat. Gerhard Wellein</w:t>
                       </w:r>
-                      <w:proofErr w:type="spellStart"/>
-                      <w:r>
-                        <w:rPr>
-                          <w:rFonts w:cs="Arial"/>
-                          <w:kern w:val="16"/>
-                          <w:sz w:val="16"/>
-                          <w:szCs w:val="16"/>
-                        </w:rPr>
-                        <w:t>Wellein</w:t>
-                      </w:r>
-                      <w:proofErr w:type="spellEnd"/>
                     </w:p>
                     <w:p>
                       <w:pPr>
@@ -982,7 +960,7 @@
                           <w:kern w:val="16"/>
                           <w:sz w:val="16"/>
                           <w:szCs w:val="16"/>
-                          <w:lang w:val="en-US"/>
+                          <w:lang w:val="fr-FR"/>
                         </w:rPr>
                       </w:pPr>
                       <w:r>
@@ -991,7 +969,7 @@
                           <w:kern w:val="16"/>
                           <w:sz w:val="16"/>
                           <w:szCs w:val="16"/>
-                          <w:lang w:val="en-US"/>
+                          <w:lang w:val="fr-FR"/>
                         </w:rPr>
                         <w:t xml:space="preserve">Fax +49 9131 </w:t>
                       </w:r>
@@ -1001,7 +979,7 @@
                           <w:kern w:val="16"/>
                           <w:sz w:val="16"/>
                           <w:szCs w:val="16"/>
-                          <w:lang w:val="en-US"/>
+                          <w:lang w:val="fr-FR"/>
                         </w:rPr>
                         <w:t>302941</w:t>
                       </w:r>
@@ -1017,7 +995,7 @@
                           <w:kern w:val="16"/>
                           <w:sz w:val="16"/>
                           <w:szCs w:val="16"/>
-                          <w:lang w:val="en-US"/>
+                          <w:lang w:val="fr-FR"/>
                         </w:rPr>
                       </w:pPr>
                       <w:r>
@@ -1026,7 +1004,7 @@
                           <w:kern w:val="16"/>
                           <w:sz w:val="16"/>
                           <w:szCs w:val="16"/>
-                          <w:lang w:val="en-US"/>
+                          <w:lang w:val="fr-FR"/>
                         </w:rPr>
                         <w:t>Gerhard.W</w:t>
                       </w:r>
@@ -1036,7 +1014,7 @@
                           <w:kern w:val="16"/>
                           <w:sz w:val="16"/>
                           <w:szCs w:val="16"/>
-                          <w:lang w:val="en-US"/>
+                          <w:lang w:val="fr-FR"/>
                         </w:rPr>
                         <w:t>ellein</w:t>
                       </w:r>
@@ -1046,7 +1024,7 @@
                           <w:kern w:val="16"/>
                           <w:sz w:val="16"/>
                           <w:szCs w:val="16"/>
-                          <w:lang w:val="en-US"/>
+                          <w:lang w:val="fr-FR"/>
                         </w:rPr>
                         <w:t>@</w:t>
                       </w:r>
@@ -1056,7 +1034,7 @@
                           <w:kern w:val="16"/>
                           <w:sz w:val="16"/>
                           <w:szCs w:val="16"/>
-                          <w:lang w:val="en-US"/>
+                          <w:lang w:val="fr-FR"/>
                         </w:rPr>
                         <w:t>fau.de</w:t>
                       </w:r>
@@ -1069,7 +1047,7 @@
                           <w:kern w:val="16"/>
                           <w:sz w:val="16"/>
                           <w:szCs w:val="16"/>
-                          <w:lang w:val="en-US"/>
+                          <w:lang w:val="fr-FR"/>
                         </w:rPr>
                       </w:pPr>
                       <w:r>
@@ -1078,7 +1056,7 @@
                           <w:kern w:val="16"/>
                           <w:sz w:val="16"/>
                           <w:szCs w:val="16"/>
-                          <w:lang w:val="en-US"/>
+                          <w:lang w:val="fr-FR"/>
                         </w:rPr>
                         <w:t>www.</w:t>
                       </w:r>
@@ -1088,7 +1066,7 @@
                           <w:kern w:val="16"/>
                           <w:sz w:val="16"/>
                           <w:szCs w:val="16"/>
-                          <w:lang w:val="en-US"/>
+                          <w:lang w:val="fr-FR"/>
                         </w:rPr>
                         <w:t>hpc.informatik.uni-erlangen.de</w:t>
                       </w:r>
@@ -1104,7 +1082,7 @@
                           <w:kern w:val="16"/>
                           <w:sz w:val="16"/>
                           <w:szCs w:val="16"/>
-                          <w:lang w:val="en-US"/>
+                          <w:lang w:val="fr-FR"/>
                         </w:rPr>
                       </w:pPr>
                     </w:p>
@@ -1115,7 +1093,7 @@
                           <w:kern w:val="16"/>
                           <w:sz w:val="16"/>
                           <w:szCs w:val="16"/>
-                          <w:lang w:val="en-US"/>
+                          <w:lang w:val="fr-FR"/>
                         </w:rPr>
                       </w:pPr>
                     </w:p>
@@ -1381,7 +1359,7 @@
               </wp:anchor>
             </w:drawing>
           </mc:Choice>
-          <mc:Fallback>
+          <mc:Fallback xmlns:w16se="http://schemas.microsoft.com/office/word/2015/wordml/symex" xmlns:w16cid="http://schemas.microsoft.com/office/word/2016/wordml/cid" xmlns:am3d="http://schemas.microsoft.com/office/drawing/2017/model3d" xmlns:aink="http://schemas.microsoft.com/office/drawing/2016/ink" xmlns:cx8="http://schemas.microsoft.com/office/drawing/2016/5/14/chartex" xmlns:cx7="http://schemas.microsoft.com/office/drawing/2016/5/13/chartex" xmlns:cx6="http://schemas.microsoft.com/office/drawing/2016/5/12/chartex" xmlns:cx5="http://schemas.microsoft.com/office/drawing/2016/5/11/chartex" xmlns:cx4="http://schemas.microsoft.com/office/drawing/2016/5/10/chartex" xmlns:cx3="http://schemas.microsoft.com/office/drawing/2016/5/9/chartex" xmlns:cx2="http://schemas.microsoft.com/office/drawing/2015/10/21/chartex" xmlns:cx1="http://schemas.microsoft.com/office/drawing/2015/9/8/chartex" xmlns:cx="http://schemas.microsoft.com/office/drawing/2014/chartex">
             <w:pict>
               <v:shape w14:anchorId="63B4BC4E" id="Text Box 10" o:spid="_x0000_s1027" type="#_x0000_t202" style="position:absolute;margin-left:70.85pt;margin-top:162.8pt;width:237.95pt;height:88.7pt;z-index:251657216;visibility:visible;mso-wrap-style:square;mso-width-percent:0;mso-height-percent:0;mso-wrap-distance-left:9pt;mso-wrap-distance-top:0;mso-wrap-distance-right:9pt;mso-wrap-distance-bottom:0;mso-position-horizontal:absolute;mso-position-horizontal-relative:page;mso-position-vertical:absolute;mso-position-vertical-relative:page;mso-width-percent:0;mso-height-percent:0;mso-width-relative:page;mso-height-relative:page;v-text-anchor:top" o:gfxdata="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" o:allowincell="f" o:allowoverlap="f" stroked="f">
                 <v:textbox inset="0,0,0,0">
@@ -1617,6 +1595,7 @@
           <w:lang w:val="en-US"/>
         </w:rPr>
       </w:pPr>
+      <w:proofErr w:type="gramStart"/>
       <w:r>
         <w:rPr>
           <w:szCs w:val="22"/>
@@ -1631,6 +1610,7 @@
         </w:rPr>
         <w:t>y</w:t>
       </w:r>
+      <w:proofErr w:type="gramEnd"/>
       <w:r>
         <w:rPr>
           <w:szCs w:val="22"/>
@@ -1659,7 +1639,7 @@
           <w:szCs w:val="22"/>
           <w:lang w:val="en-US"/>
         </w:rPr>
-        <w:t xml:space="preserve">, Achim </w:t>
+        <w:t xml:space="preserve">, </w:t>
       </w:r>
       <w:proofErr w:type="spellStart"/>
       <w:r>
@@ -1667,6 +1647,22 @@
           <w:szCs w:val="22"/>
           <w:lang w:val="en-US"/>
         </w:rPr>
+        <w:t>Achim</w:t>
+      </w:r>
+      <w:proofErr w:type="spellEnd"/>
+      <w:r>
+        <w:rPr>
+          <w:szCs w:val="22"/>
+          <w:lang w:val="en-US"/>
+        </w:rPr>
+        <w:t xml:space="preserve"> </w:t>
+      </w:r>
+      <w:proofErr w:type="spellStart"/>
+      <w:r>
+        <w:rPr>
+          <w:szCs w:val="22"/>
+          <w:lang w:val="en-US"/>
+        </w:rPr>
         <w:t>Basermann</w:t>
       </w:r>
       <w:proofErr w:type="spellEnd"/>
@@ -1691,17 +1687,8 @@
           <w:szCs w:val="22"/>
           <w:lang w:val="en-US"/>
         </w:rPr>
-        <w:t xml:space="preserve">, and Gerhard </w:t>
-      </w:r>
-      <w:proofErr w:type="spellStart"/>
-      <w:r>
-        <w:rPr>
-          <w:szCs w:val="22"/>
-          <w:lang w:val="en-US"/>
-        </w:rPr>
-        <w:t>Wellein</w:t>
-      </w:r>
-      <w:proofErr w:type="spellEnd"/>
+        <w:t>, and Gerhard Wellein</w:t>
+      </w:r>
       <w:r>
         <w:rPr>
           <w:szCs w:val="22"/>
@@ -1959,8 +1946,6 @@
         </w:rPr>
         <w:t xml:space="preserve"> having</w:t>
       </w:r>
-      <w:bookmarkStart w:id="0" w:name="_GoBack"/>
-      <w:bookmarkEnd w:id="0"/>
       <w:r>
         <w:rPr>
           <w:szCs w:val="22"/>
@@ -2085,7 +2070,14 @@
           <w:szCs w:val="22"/>
           <w:lang w:val="en-US"/>
         </w:rPr>
-        <w:t>promising contribution to solve that problem. Moreover</w:t>
+        <w:t>promising contribution the solution of this</w:t>
+      </w:r>
+      <w:r>
+        <w:rPr>
+          <w:szCs w:val="22"/>
+          <w:lang w:val="en-US"/>
+        </w:rPr>
+        <w:t xml:space="preserve"> problem. Moreover</w:t>
       </w:r>
       <w:r>
         <w:rPr>
@@ -2231,7 +2223,21 @@
           <w:szCs w:val="22"/>
           <w:lang w:val="en-US"/>
         </w:rPr>
-        <w:t xml:space="preserve">, where he received the second place (see </w:t>
+        <w:t xml:space="preserve">, where he </w:t>
+      </w:r>
+      <w:r>
+        <w:rPr>
+          <w:szCs w:val="22"/>
+          <w:lang w:val="en-US"/>
+        </w:rPr>
+        <w:t>came</w:t>
+      </w:r>
+      <w:r>
+        <w:rPr>
+          <w:szCs w:val="22"/>
+          <w:lang w:val="en-US"/>
+        </w:rPr>
+        <w:t xml:space="preserve"> second place (see </w:t>
       </w:r>
       <w:r>
         <w:rPr>
@@ -2259,7 +2265,14 @@
           <w:szCs w:val="22"/>
           <w:lang w:val="en-US"/>
         </w:rPr>
-        <w:t xml:space="preserve">shouldn’t conflict </w:t>
+        <w:t>should not</w:t>
+      </w:r>
+      <w:r>
+        <w:rPr>
+          <w:szCs w:val="22"/>
+          <w:lang w:val="en-US"/>
+        </w:rPr>
+        <w:t xml:space="preserve"> conflict </w:t>
       </w:r>
       <w:r>
         <w:rPr>
@@ -2280,7 +2293,35 @@
           <w:szCs w:val="22"/>
           <w:lang w:val="en-US"/>
         </w:rPr>
-        <w:t xml:space="preserve">the ACM SRC report lacks any details on implementation of the method, the performance model and the detailed performance analysis. </w:t>
+        <w:t xml:space="preserve">the ACM SRC report lacks any details on </w:t>
+      </w:r>
+      <w:r>
+        <w:rPr>
+          <w:szCs w:val="22"/>
+          <w:lang w:val="en-US"/>
+        </w:rPr>
+        <w:t xml:space="preserve">the </w:t>
+      </w:r>
+      <w:r>
+        <w:rPr>
+          <w:szCs w:val="22"/>
+          <w:lang w:val="en-US"/>
+        </w:rPr>
+        <w:t>implementation of the method, the performance model</w:t>
+      </w:r>
+      <w:r>
+        <w:rPr>
+          <w:szCs w:val="22"/>
+          <w:lang w:val="en-US"/>
+        </w:rPr>
+        <w:t>,</w:t>
+      </w:r>
+      <w:r>
+        <w:rPr>
+          <w:szCs w:val="22"/>
+          <w:lang w:val="en-US"/>
+        </w:rPr>
+        <w:t xml:space="preserve"> and the detailed performance analysis. </w:t>
       </w:r>
     </w:p>
     <w:p>
@@ -2317,7 +2358,21 @@
         <w:rPr>
           <w:lang w:val="en-US"/>
         </w:rPr>
-        <w:t xml:space="preserve"> from Georgia Institute of</w:t>
+        <w:t xml:space="preserve"> from </w:t>
+      </w:r>
+      <w:r>
+        <w:rPr>
+          <w:lang w:val="en-US"/>
+        </w:rPr>
+        <w:t xml:space="preserve">the </w:t>
+      </w:r>
+      <w:bookmarkStart w:id="0" w:name="_GoBack"/>
+      <w:bookmarkEnd w:id="0"/>
+      <w:r>
+        <w:rPr>
+          <w:lang w:val="en-US"/>
+        </w:rPr>
+        <w:t>Georgia Institute of</w:t>
       </w:r>
       <w:r>
         <w:rPr>
@@ -2351,23 +2406,23 @@
         <w:rPr>
           <w:lang w:val="en-US"/>
         </w:rPr>
-        <w:t>Please address all correspondence to:</w:t>
-      </w:r>
+        <w:t>Please address all correspondence to</w:t>
+      </w:r>
+      <w:proofErr w:type="gramStart"/>
+      <w:r>
+        <w:rPr>
+          <w:lang w:val="en-US"/>
+        </w:rPr>
+        <w:t>:</w:t>
+      </w:r>
+      <w:proofErr w:type="gramEnd"/>
       <w:r>
         <w:rPr>
           <w:lang w:val="en-US"/>
         </w:rPr>
         <w:br/>
-        <w:t xml:space="preserve">Christie Louis </w:t>
-      </w:r>
-      <w:proofErr w:type="spellStart"/>
-      <w:r>
-        <w:rPr>
-          <w:lang w:val="en-US"/>
-        </w:rPr>
-        <w:t>Alappat</w:t>
-      </w:r>
-      <w:proofErr w:type="spellEnd"/>
+        <w:t>Christie Louis Alappat</w:t>
+      </w:r>
       <w:r>
         <w:rPr>
           <w:lang w:val="en-US"/>
@@ -2500,7 +2555,7 @@
           <w:szCs w:val="22"/>
           <w:lang w:val="en-US"/>
         </w:rPr>
-        <w:t xml:space="preserve">, Achim </w:t>
+        <w:t xml:space="preserve">, </w:t>
       </w:r>
       <w:proofErr w:type="spellStart"/>
       <w:r>
@@ -2508,6 +2563,22 @@
           <w:szCs w:val="22"/>
           <w:lang w:val="en-US"/>
         </w:rPr>
+        <w:t>Achim</w:t>
+      </w:r>
+      <w:proofErr w:type="spellEnd"/>
+      <w:r>
+        <w:rPr>
+          <w:szCs w:val="22"/>
+          <w:lang w:val="en-US"/>
+        </w:rPr>
+        <w:t xml:space="preserve"> </w:t>
+      </w:r>
+      <w:proofErr w:type="spellStart"/>
+      <w:r>
+        <w:rPr>
+          <w:szCs w:val="22"/>
+          <w:lang w:val="en-US"/>
+        </w:rPr>
         <w:t>Basermann</w:t>
       </w:r>
       <w:proofErr w:type="spellEnd"/>
@@ -2532,17 +2603,8 @@
           <w:szCs w:val="22"/>
           <w:lang w:val="en-US"/>
         </w:rPr>
-        <w:t xml:space="preserve">, and Gerhard </w:t>
-      </w:r>
-      <w:proofErr w:type="spellStart"/>
-      <w:r>
-        <w:rPr>
-          <w:szCs w:val="22"/>
-          <w:lang w:val="en-US"/>
-        </w:rPr>
-        <w:t>Wellein</w:t>
-      </w:r>
-      <w:proofErr w:type="spellEnd"/>
+        <w:t>, and Gerhard Wellein</w:t>
+      </w:r>
     </w:p>
     <w:sectPr>
       <w:headerReference w:type="default" r:id="rId7"/>
@@ -2561,7 +2623,7 @@
 </file>
 
 <file path=word/endnotes.xml><?xml version="1.0" encoding="utf-8"?>
-<w:endnotes xmlns:wpc="http://schemas.microsoft.com/office/word/2010/wordprocessingCanvas" xmlns:cx="http://schemas.microsoft.com/office/drawing/2014/chartex" xmlns:cx1="http://schemas.microsoft.com/office/drawing/2015/9/8/chartex" xmlns:cx2="http://schemas.microsoft.com/office/drawing/2015/10/21/chartex" xmlns:cx3="http://schemas.microsoft.com/office/drawing/2016/5/9/chartex" xmlns:cx4="http://schemas.microsoft.com/office/drawing/2016/5/10/chartex" xmlns:cx5="http://schemas.microsoft.com/office/drawing/2016/5/11/chartex" xmlns:cx6="http://schemas.microsoft.com/office/drawing/2016/5/12/chartex" xmlns:cx7="http://schemas.microsoft.com/office/drawing/2016/5/13/chartex" xmlns:cx8="http://schemas.microsoft.com/office/drawing/2016/5/14/chartex" xmlns:mc="http://schemas.openxmlformats.org/markup-compatibility/2006" xmlns:aink="http://schemas.microsoft.com/office/drawing/2016/ink" xmlns:am3d="http://schemas.microsoft.com/office/drawing/2017/model3d" xmlns:o="urn:schemas-microsoft-com:office:office" xmlns:r="http://schemas.openxmlformats.org/officeDocument/2006/relationships" xmlns:m="http://schemas.openxmlformats.org/officeDocument/2006/math" xmlns:v="urn:schemas-microsoft-com:vml" xmlns:wp14="http://schemas.microsoft.com/office/word/2010/wordprocessingDrawing" xmlns:wp="http://schemas.openxmlformats.org/drawingml/2006/wordprocessingDrawing" xmlns:w10="urn:schemas-microsoft-com:office:word" xmlns:w="http://schemas.openxmlformats.org/wordprocessingml/2006/main" xmlns:w14="http://schemas.microsoft.com/office/word/2010/wordml" xmlns:w15="http://schemas.microsoft.com/office/word/2012/wordml" xmlns:w16cid="http://schemas.microsoft.com/office/word/2016/wordml/cid" xmlns:w16se="http://schemas.microsoft.com/office/word/2015/wordml/symex" xmlns:wpg="http://schemas.microsoft.com/office/word/2010/wordprocessingGroup" xmlns:wpi="http://schemas.microsoft.com/office/word/2010/wordprocessingInk" xmlns:wne="http://schemas.microsoft.com/office/word/2006/wordml" xmlns:wps="http://schemas.microsoft.com/office/word/2010/wordprocessingShape" mc:Ignorable="w14 w15 w16se w16cid wp14">
+<w:endnotes xmlns:wpc="http://schemas.microsoft.com/office/word/2010/wordprocessingCanvas" xmlns:mc="http://schemas.openxmlformats.org/markup-compatibility/2006" xmlns:o="urn:schemas-microsoft-com:office:office" xmlns:r="http://schemas.openxmlformats.org/officeDocument/2006/relationships" xmlns:m="http://schemas.openxmlformats.org/officeDocument/2006/math" xmlns:v="urn:schemas-microsoft-com:vml" xmlns:wp14="http://schemas.microsoft.com/office/word/2010/wordprocessingDrawing" xmlns:wp="http://schemas.openxmlformats.org/drawingml/2006/wordprocessingDrawing" xmlns:w10="urn:schemas-microsoft-com:office:word" xmlns:w="http://schemas.openxmlformats.org/wordprocessingml/2006/main" xmlns:w14="http://schemas.microsoft.com/office/word/2010/wordml" xmlns:w15="http://schemas.microsoft.com/office/word/2012/wordml" xmlns:wpg="http://schemas.microsoft.com/office/word/2010/wordprocessingGroup" xmlns:wpi="http://schemas.microsoft.com/office/word/2010/wordprocessingInk" xmlns:wne="http://schemas.microsoft.com/office/word/2006/wordml" xmlns:wps="http://schemas.microsoft.com/office/word/2010/wordprocessingShape" mc:Ignorable="w14 w15 wp14">
   <w:endnote w:type="separator" w:id="-1">
     <w:p>
       <w:pPr>
@@ -2586,7 +2648,7 @@
 </file>
 
 <file path=word/footer1.xml><?xml version="1.0" encoding="utf-8"?>
-<w:ftr xmlns:wpc="http://schemas.microsoft.com/office/word/2010/wordprocessingCanvas" xmlns:cx="http://schemas.microsoft.com/office/drawing/2014/chartex" xmlns:cx1="http://schemas.microsoft.com/office/drawing/2015/9/8/chartex" xmlns:cx2="http://schemas.microsoft.com/office/drawing/2015/10/21/chartex" xmlns:cx3="http://schemas.microsoft.com/office/drawing/2016/5/9/chartex" xmlns:cx4="http://schemas.microsoft.com/office/drawing/2016/5/10/chartex" xmlns:cx5="http://schemas.microsoft.com/office/drawing/2016/5/11/chartex" xmlns:cx6="http://schemas.microsoft.com/office/drawing/2016/5/12/chartex" xmlns:cx7="http://schemas.microsoft.com/office/drawing/2016/5/13/chartex" xmlns:cx8="http://schemas.microsoft.com/office/drawing/2016/5/14/chartex" xmlns:mc="http://schemas.openxmlformats.org/markup-compatibility/2006" xmlns:aink="http://schemas.microsoft.com/office/drawing/2016/ink" xmlns:am3d="http://schemas.microsoft.com/office/drawing/2017/model3d" xmlns:o="urn:schemas-microsoft-com:office:office" xmlns:r="http://schemas.openxmlformats.org/officeDocument/2006/relationships" xmlns:m="http://schemas.openxmlformats.org/officeDocument/2006/math" xmlns:v="urn:schemas-microsoft-com:vml" xmlns:wp14="http://schemas.microsoft.com/office/word/2010/wordprocessingDrawing" xmlns:wp="http://schemas.openxmlformats.org/drawingml/2006/wordprocessingDrawing" xmlns:w10="urn:schemas-microsoft-com:office:word" xmlns:w="http://schemas.openxmlformats.org/wordprocessingml/2006/main" xmlns:w14="http://schemas.microsoft.com/office/word/2010/wordml" xmlns:w15="http://schemas.microsoft.com/office/word/2012/wordml" xmlns:w16cid="http://schemas.microsoft.com/office/word/2016/wordml/cid" xmlns:w16se="http://schemas.microsoft.com/office/word/2015/wordml/symex" xmlns:wpg="http://schemas.microsoft.com/office/word/2010/wordprocessingGroup" xmlns:wpi="http://schemas.microsoft.com/office/word/2010/wordprocessingInk" xmlns:wne="http://schemas.microsoft.com/office/word/2006/wordml" xmlns:wps="http://schemas.microsoft.com/office/word/2010/wordprocessingShape" mc:Ignorable="w14 w15 w16se w16cid wp14">
+<w:ftr xmlns:wpc="http://schemas.microsoft.com/office/word/2010/wordprocessingCanvas" xmlns:mc="http://schemas.openxmlformats.org/markup-compatibility/2006" xmlns:o="urn:schemas-microsoft-com:office:office" xmlns:r="http://schemas.openxmlformats.org/officeDocument/2006/relationships" xmlns:m="http://schemas.openxmlformats.org/officeDocument/2006/math" xmlns:v="urn:schemas-microsoft-com:vml" xmlns:wp14="http://schemas.microsoft.com/office/word/2010/wordprocessingDrawing" xmlns:wp="http://schemas.openxmlformats.org/drawingml/2006/wordprocessingDrawing" xmlns:w10="urn:schemas-microsoft-com:office:word" xmlns:w="http://schemas.openxmlformats.org/wordprocessingml/2006/main" xmlns:w14="http://schemas.microsoft.com/office/word/2010/wordml" xmlns:w15="http://schemas.microsoft.com/office/word/2012/wordml" xmlns:wpg="http://schemas.microsoft.com/office/word/2010/wordprocessingGroup" xmlns:wpi="http://schemas.microsoft.com/office/word/2010/wordprocessingInk" xmlns:wne="http://schemas.microsoft.com/office/word/2006/wordml" xmlns:wps="http://schemas.microsoft.com/office/word/2010/wordprocessingShape" mc:Ignorable="w14 w15 wp14">
   <w:p>
     <w:pPr>
       <w:spacing w:after="0" w:line="240" w:lineRule="auto"/>
@@ -2701,7 +2763,7 @@
         <w:sz w:val="16"/>
         <w:szCs w:val="16"/>
       </w:rPr>
-      <w:t>1</w:t>
+      <w:t>2</w:t>
     </w:r>
     <w:r>
       <w:rPr>
@@ -2715,7 +2777,7 @@
 </file>
 
 <file path=word/footer2.xml><?xml version="1.0" encoding="utf-8"?>
-<w:ftr xmlns:wpc="http://schemas.microsoft.com/office/word/2010/wordprocessingCanvas" xmlns:cx="http://schemas.microsoft.com/office/drawing/2014/chartex" xmlns:cx1="http://schemas.microsoft.com/office/drawing/2015/9/8/chartex" xmlns:cx2="http://schemas.microsoft.com/office/drawing/2015/10/21/chartex" xmlns:cx3="http://schemas.microsoft.com/office/drawing/2016/5/9/chartex" xmlns:cx4="http://schemas.microsoft.com/office/drawing/2016/5/10/chartex" xmlns:cx5="http://schemas.microsoft.com/office/drawing/2016/5/11/chartex" xmlns:cx6="http://schemas.microsoft.com/office/drawing/2016/5/12/chartex" xmlns:cx7="http://schemas.microsoft.com/office/drawing/2016/5/13/chartex" xmlns:cx8="http://schemas.microsoft.com/office/drawing/2016/5/14/chartex" xmlns:mc="http://schemas.openxmlformats.org/markup-compatibility/2006" xmlns:aink="http://schemas.microsoft.com/office/drawing/2016/ink" xmlns:am3d="http://schemas.microsoft.com/office/drawing/2017/model3d" xmlns:o="urn:schemas-microsoft-com:office:office" xmlns:r="http://schemas.openxmlformats.org/officeDocument/2006/relationships" xmlns:m="http://schemas.openxmlformats.org/officeDocument/2006/math" xmlns:v="urn:schemas-microsoft-com:vml" xmlns:wp14="http://schemas.microsoft.com/office/word/2010/wordprocessingDrawing" xmlns:wp="http://schemas.openxmlformats.org/drawingml/2006/wordprocessingDrawing" xmlns:w10="urn:schemas-microsoft-com:office:word" xmlns:w="http://schemas.openxmlformats.org/wordprocessingml/2006/main" xmlns:w14="http://schemas.microsoft.com/office/word/2010/wordml" xmlns:w15="http://schemas.microsoft.com/office/word/2012/wordml" xmlns:w16cid="http://schemas.microsoft.com/office/word/2016/wordml/cid" xmlns:w16se="http://schemas.microsoft.com/office/word/2015/wordml/symex" xmlns:wpg="http://schemas.microsoft.com/office/word/2010/wordprocessingGroup" xmlns:wpi="http://schemas.microsoft.com/office/word/2010/wordprocessingInk" xmlns:wne="http://schemas.microsoft.com/office/word/2006/wordml" xmlns:wps="http://schemas.microsoft.com/office/word/2010/wordprocessingShape" mc:Ignorable="w14 w15 w16se w16cid wp14">
+<w:ftr xmlns:wpc="http://schemas.microsoft.com/office/word/2010/wordprocessingCanvas" xmlns:mc="http://schemas.openxmlformats.org/markup-compatibility/2006" xmlns:o="urn:schemas-microsoft-com:office:office" xmlns:r="http://schemas.openxmlformats.org/officeDocument/2006/relationships" xmlns:m="http://schemas.openxmlformats.org/officeDocument/2006/math" xmlns:v="urn:schemas-microsoft-com:vml" xmlns:wp14="http://schemas.microsoft.com/office/word/2010/wordprocessingDrawing" xmlns:wp="http://schemas.openxmlformats.org/drawingml/2006/wordprocessingDrawing" xmlns:w10="urn:schemas-microsoft-com:office:word" xmlns:w="http://schemas.openxmlformats.org/wordprocessingml/2006/main" xmlns:w14="http://schemas.microsoft.com/office/word/2010/wordml" xmlns:w15="http://schemas.microsoft.com/office/word/2012/wordml" xmlns:wpg="http://schemas.microsoft.com/office/word/2010/wordprocessingGroup" xmlns:wpi="http://schemas.microsoft.com/office/word/2010/wordprocessingInk" xmlns:wne="http://schemas.microsoft.com/office/word/2006/wordml" xmlns:wps="http://schemas.microsoft.com/office/word/2010/wordprocessingShape" mc:Ignorable="w14 w15 wp14">
   <w:p>
     <w:pPr>
       <w:pStyle w:val="Fuzeile"/>
@@ -2927,7 +2989,7 @@
             </wp:anchor>
           </w:drawing>
         </mc:Choice>
-        <mc:Fallback>
+        <mc:Fallback xmlns:w16se="http://schemas.microsoft.com/office/word/2015/wordml/symex" xmlns:w16cid="http://schemas.microsoft.com/office/word/2016/wordml/cid" xmlns:am3d="http://schemas.microsoft.com/office/drawing/2017/model3d" xmlns:aink="http://schemas.microsoft.com/office/drawing/2016/ink" xmlns:cx8="http://schemas.microsoft.com/office/drawing/2016/5/14/chartex" xmlns:cx7="http://schemas.microsoft.com/office/drawing/2016/5/13/chartex" xmlns:cx6="http://schemas.microsoft.com/office/drawing/2016/5/12/chartex" xmlns:cx5="http://schemas.microsoft.com/office/drawing/2016/5/11/chartex" xmlns:cx4="http://schemas.microsoft.com/office/drawing/2016/5/10/chartex" xmlns:cx3="http://schemas.microsoft.com/office/drawing/2016/5/9/chartex" xmlns:cx2="http://schemas.microsoft.com/office/drawing/2015/10/21/chartex" xmlns:cx1="http://schemas.microsoft.com/office/drawing/2015/9/8/chartex" xmlns:cx="http://schemas.microsoft.com/office/drawing/2014/chartex">
           <w:pict>
             <v:shapetype w14:anchorId="072FF05A" id="_x0000_t202" coordsize="21600,21600" o:spt="202" path="m,l,21600r21600,l21600,xe">
               <v:stroke joinstyle="miter"/>
@@ -3082,7 +3144,7 @@
 </file>
 
 <file path=word/footnotes.xml><?xml version="1.0" encoding="utf-8"?>
-<w:footnotes xmlns:wpc="http://schemas.microsoft.com/office/word/2010/wordprocessingCanvas" xmlns:cx="http://schemas.microsoft.com/office/drawing/2014/chartex" xmlns:cx1="http://schemas.microsoft.com/office/drawing/2015/9/8/chartex" xmlns:cx2="http://schemas.microsoft.com/office/drawing/2015/10/21/chartex" xmlns:cx3="http://schemas.microsoft.com/office/drawing/2016/5/9/chartex" xmlns:cx4="http://schemas.microsoft.com/office/drawing/2016/5/10/chartex" xmlns:cx5="http://schemas.microsoft.com/office/drawing/2016/5/11/chartex" xmlns:cx6="http://schemas.microsoft.com/office/drawing/2016/5/12/chartex" xmlns:cx7="http://schemas.microsoft.com/office/drawing/2016/5/13/chartex" xmlns:cx8="http://schemas.microsoft.com/office/drawing/2016/5/14/chartex" xmlns:mc="http://schemas.openxmlformats.org/markup-compatibility/2006" xmlns:aink="http://schemas.microsoft.com/office/drawing/2016/ink" xmlns:am3d="http://schemas.microsoft.com/office/drawing/2017/model3d" xmlns:o="urn:schemas-microsoft-com:office:office" xmlns:r="http://schemas.openxmlformats.org/officeDocument/2006/relationships" xmlns:m="http://schemas.openxmlformats.org/officeDocument/2006/math" xmlns:v="urn:schemas-microsoft-com:vml" xmlns:wp14="http://schemas.microsoft.com/office/word/2010/wordprocessingDrawing" xmlns:wp="http://schemas.openxmlformats.org/drawingml/2006/wordprocessingDrawing" xmlns:w10="urn:schemas-microsoft-com:office:word" xmlns:w="http://schemas.openxmlformats.org/wordprocessingml/2006/main" xmlns:w14="http://schemas.microsoft.com/office/word/2010/wordml" xmlns:w15="http://schemas.microsoft.com/office/word/2012/wordml" xmlns:w16cid="http://schemas.microsoft.com/office/word/2016/wordml/cid" xmlns:w16se="http://schemas.microsoft.com/office/word/2015/wordml/symex" xmlns:wpg="http://schemas.microsoft.com/office/word/2010/wordprocessingGroup" xmlns:wpi="http://schemas.microsoft.com/office/word/2010/wordprocessingInk" xmlns:wne="http://schemas.microsoft.com/office/word/2006/wordml" xmlns:wps="http://schemas.microsoft.com/office/word/2010/wordprocessingShape" mc:Ignorable="w14 w15 w16se w16cid wp14">
+<w:footnotes xmlns:wpc="http://schemas.microsoft.com/office/word/2010/wordprocessingCanvas" xmlns:mc="http://schemas.openxmlformats.org/markup-compatibility/2006" xmlns:o="urn:schemas-microsoft-com:office:office" xmlns:r="http://schemas.openxmlformats.org/officeDocument/2006/relationships" xmlns:m="http://schemas.openxmlformats.org/officeDocument/2006/math" xmlns:v="urn:schemas-microsoft-com:vml" xmlns:wp14="http://schemas.microsoft.com/office/word/2010/wordprocessingDrawing" xmlns:wp="http://schemas.openxmlformats.org/drawingml/2006/wordprocessingDrawing" xmlns:w10="urn:schemas-microsoft-com:office:word" xmlns:w="http://schemas.openxmlformats.org/wordprocessingml/2006/main" xmlns:w14="http://schemas.microsoft.com/office/word/2010/wordml" xmlns:w15="http://schemas.microsoft.com/office/word/2012/wordml" xmlns:wpg="http://schemas.microsoft.com/office/word/2010/wordprocessingGroup" xmlns:wpi="http://schemas.microsoft.com/office/word/2010/wordprocessingInk" xmlns:wne="http://schemas.microsoft.com/office/word/2006/wordml" xmlns:wps="http://schemas.microsoft.com/office/word/2010/wordprocessingShape" mc:Ignorable="w14 w15 wp14">
   <w:footnote w:type="separator" w:id="-1">
     <w:p>
       <w:pPr>
@@ -3107,7 +3169,7 @@
 </file>
 
 <file path=word/header1.xml><?xml version="1.0" encoding="utf-8"?>
-<w:hdr xmlns:wpc="http://schemas.microsoft.com/office/word/2010/wordprocessingCanvas" xmlns:cx="http://schemas.microsoft.com/office/drawing/2014/chartex" xmlns:cx1="http://schemas.microsoft.com/office/drawing/2015/9/8/chartex" xmlns:cx2="http://schemas.microsoft.com/office/drawing/2015/10/21/chartex" xmlns:cx3="http://schemas.microsoft.com/office/drawing/2016/5/9/chartex" xmlns:cx4="http://schemas.microsoft.com/office/drawing/2016/5/10/chartex" xmlns:cx5="http://schemas.microsoft.com/office/drawing/2016/5/11/chartex" xmlns:cx6="http://schemas.microsoft.com/office/drawing/2016/5/12/chartex" xmlns:cx7="http://schemas.microsoft.com/office/drawing/2016/5/13/chartex" xmlns:cx8="http://schemas.microsoft.com/office/drawing/2016/5/14/chartex" xmlns:mc="http://schemas.openxmlformats.org/markup-compatibility/2006" xmlns:aink="http://schemas.microsoft.com/office/drawing/2016/ink" xmlns:am3d="http://schemas.microsoft.com/office/drawing/2017/model3d" xmlns:o="urn:schemas-microsoft-com:office:office" xmlns:r="http://schemas.openxmlformats.org/officeDocument/2006/relationships" xmlns:m="http://schemas.openxmlformats.org/officeDocument/2006/math" xmlns:v="urn:schemas-microsoft-com:vml" xmlns:wp14="http://schemas.microsoft.com/office/word/2010/wordprocessingDrawing" xmlns:wp="http://schemas.openxmlformats.org/drawingml/2006/wordprocessingDrawing" xmlns:w10="urn:schemas-microsoft-com:office:word" xmlns:w="http://schemas.openxmlformats.org/wordprocessingml/2006/main" xmlns:w14="http://schemas.microsoft.com/office/word/2010/wordml" xmlns:w15="http://schemas.microsoft.com/office/word/2012/wordml" xmlns:w16cid="http://schemas.microsoft.com/office/word/2016/wordml/cid" xmlns:w16se="http://schemas.microsoft.com/office/word/2015/wordml/symex" xmlns:wpg="http://schemas.microsoft.com/office/word/2010/wordprocessingGroup" xmlns:wpi="http://schemas.microsoft.com/office/word/2010/wordprocessingInk" xmlns:wne="http://schemas.microsoft.com/office/word/2006/wordml" xmlns:wps="http://schemas.microsoft.com/office/word/2010/wordprocessingShape" mc:Ignorable="w14 w15 w16se w16cid wp14">
+<w:hdr xmlns:wpc="http://schemas.microsoft.com/office/word/2010/wordprocessingCanvas" xmlns:mc="http://schemas.openxmlformats.org/markup-compatibility/2006" xmlns:o="urn:schemas-microsoft-com:office:office" xmlns:r="http://schemas.openxmlformats.org/officeDocument/2006/relationships" xmlns:m="http://schemas.openxmlformats.org/officeDocument/2006/math" xmlns:v="urn:schemas-microsoft-com:vml" xmlns:wp14="http://schemas.microsoft.com/office/word/2010/wordprocessingDrawing" xmlns:wp="http://schemas.openxmlformats.org/drawingml/2006/wordprocessingDrawing" xmlns:w10="urn:schemas-microsoft-com:office:word" xmlns:w="http://schemas.openxmlformats.org/wordprocessingml/2006/main" xmlns:w14="http://schemas.microsoft.com/office/word/2010/wordml" xmlns:w15="http://schemas.microsoft.com/office/word/2012/wordml" xmlns:wpg="http://schemas.microsoft.com/office/word/2010/wordprocessingGroup" xmlns:wpi="http://schemas.microsoft.com/office/word/2010/wordprocessingInk" xmlns:wne="http://schemas.microsoft.com/office/word/2006/wordml" xmlns:wps="http://schemas.microsoft.com/office/word/2010/wordprocessingShape" mc:Ignorable="w14 w15 wp14">
   <w:p>
     <w:pPr>
       <w:pStyle w:val="Kopfzeile"/>
@@ -3352,7 +3414,7 @@
             </wp:anchor>
           </w:drawing>
         </mc:Choice>
-        <mc:Fallback>
+        <mc:Fallback xmlns:w16se="http://schemas.microsoft.com/office/word/2015/wordml/symex" xmlns:w16cid="http://schemas.microsoft.com/office/word/2016/wordml/cid" xmlns:am3d="http://schemas.microsoft.com/office/drawing/2017/model3d" xmlns:aink="http://schemas.microsoft.com/office/drawing/2016/ink" xmlns:cx8="http://schemas.microsoft.com/office/drawing/2016/5/14/chartex" xmlns:cx7="http://schemas.microsoft.com/office/drawing/2016/5/13/chartex" xmlns:cx6="http://schemas.microsoft.com/office/drawing/2016/5/12/chartex" xmlns:cx5="http://schemas.microsoft.com/office/drawing/2016/5/11/chartex" xmlns:cx4="http://schemas.microsoft.com/office/drawing/2016/5/10/chartex" xmlns:cx3="http://schemas.microsoft.com/office/drawing/2016/5/9/chartex" xmlns:cx2="http://schemas.microsoft.com/office/drawing/2015/10/21/chartex" xmlns:cx1="http://schemas.microsoft.com/office/drawing/2015/9/8/chartex" xmlns:cx="http://schemas.microsoft.com/office/drawing/2014/chartex">
           <w:pict>
             <v:group w14:anchorId="705C630E" id="Group 45" o:spid="_x0000_s1028" style="position:absolute;margin-left:311.85pt;margin-top:28.35pt;width:267.7pt;height:75.3pt;z-index:-251655168;mso-position-horizontal-relative:page;mso-position-vertical-relative:page" coordorigin="6477,807" coordsize="5354,1506" o:gfxdata="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" o:allowincell="f">
               <v:shapetype id="_x0000_t202" coordsize="21600,21600" o:spt="202" path="m,l,21600r21600,l21600,xe">
@@ -3524,7 +3586,7 @@
             </wp:anchor>
           </w:drawing>
         </mc:Choice>
-        <mc:Fallback xmlns:mv="urn:schemas-microsoft-com:mac:vml" xmlns:mo="http://schemas.microsoft.com/office/mac/office/2008/main">
+        <mc:Fallback xmlns:mo="http://schemas.microsoft.com/office/mac/office/2008/main" xmlns:mv="urn:schemas-microsoft-com:mac:vml" xmlns:w16se="http://schemas.microsoft.com/office/word/2015/wordml/symex" xmlns:w16cid="http://schemas.microsoft.com/office/word/2016/wordml/cid" xmlns:am3d="http://schemas.microsoft.com/office/drawing/2017/model3d" xmlns:aink="http://schemas.microsoft.com/office/drawing/2016/ink" xmlns:cx8="http://schemas.microsoft.com/office/drawing/2016/5/14/chartex" xmlns:cx7="http://schemas.microsoft.com/office/drawing/2016/5/13/chartex" xmlns:cx6="http://schemas.microsoft.com/office/drawing/2016/5/12/chartex" xmlns:cx5="http://schemas.microsoft.com/office/drawing/2016/5/11/chartex" xmlns:cx4="http://schemas.microsoft.com/office/drawing/2016/5/10/chartex" xmlns:cx3="http://schemas.microsoft.com/office/drawing/2016/5/9/chartex" xmlns:cx2="http://schemas.microsoft.com/office/drawing/2015/10/21/chartex" xmlns:cx1="http://schemas.microsoft.com/office/drawing/2015/9/8/chartex" xmlns:cx="http://schemas.microsoft.com/office/drawing/2014/chartex">
           <w:pict>
             <v:shapetype w14:anchorId="5CBBB52B" id="_x0000_t32" coordsize="21600,21600" o:spt="32" o:oned="t" path="m0,0l21600,21600e" filled="f">
               <v:path arrowok="t" fillok="f" o:connecttype="none"/>
@@ -3543,7 +3605,7 @@
 </file>
 
 <file path=word/header2.xml><?xml version="1.0" encoding="utf-8"?>
-<w:hdr xmlns:wpc="http://schemas.microsoft.com/office/word/2010/wordprocessingCanvas" xmlns:cx="http://schemas.microsoft.com/office/drawing/2014/chartex" xmlns:cx1="http://schemas.microsoft.com/office/drawing/2015/9/8/chartex" xmlns:cx2="http://schemas.microsoft.com/office/drawing/2015/10/21/chartex" xmlns:cx3="http://schemas.microsoft.com/office/drawing/2016/5/9/chartex" xmlns:cx4="http://schemas.microsoft.com/office/drawing/2016/5/10/chartex" xmlns:cx5="http://schemas.microsoft.com/office/drawing/2016/5/11/chartex" xmlns:cx6="http://schemas.microsoft.com/office/drawing/2016/5/12/chartex" xmlns:cx7="http://schemas.microsoft.com/office/drawing/2016/5/13/chartex" xmlns:cx8="http://schemas.microsoft.com/office/drawing/2016/5/14/chartex" xmlns:mc="http://schemas.openxmlformats.org/markup-compatibility/2006" xmlns:aink="http://schemas.microsoft.com/office/drawing/2016/ink" xmlns:am3d="http://schemas.microsoft.com/office/drawing/2017/model3d" xmlns:o="urn:schemas-microsoft-com:office:office" xmlns:r="http://schemas.openxmlformats.org/officeDocument/2006/relationships" xmlns:m="http://schemas.openxmlformats.org/officeDocument/2006/math" xmlns:v="urn:schemas-microsoft-com:vml" xmlns:wp14="http://schemas.microsoft.com/office/word/2010/wordprocessingDrawing" xmlns:wp="http://schemas.openxmlformats.org/drawingml/2006/wordprocessingDrawing" xmlns:w10="urn:schemas-microsoft-com:office:word" xmlns:w="http://schemas.openxmlformats.org/wordprocessingml/2006/main" xmlns:w14="http://schemas.microsoft.com/office/word/2010/wordml" xmlns:w15="http://schemas.microsoft.com/office/word/2012/wordml" xmlns:w16cid="http://schemas.microsoft.com/office/word/2016/wordml/cid" xmlns:w16se="http://schemas.microsoft.com/office/word/2015/wordml/symex" xmlns:wpg="http://schemas.microsoft.com/office/word/2010/wordprocessingGroup" xmlns:wpi="http://schemas.microsoft.com/office/word/2010/wordprocessingInk" xmlns:wne="http://schemas.microsoft.com/office/word/2006/wordml" xmlns:wps="http://schemas.microsoft.com/office/word/2010/wordprocessingShape" mc:Ignorable="w14 w15 w16se w16cid wp14">
+<w:hdr xmlns:wpc="http://schemas.microsoft.com/office/word/2010/wordprocessingCanvas" xmlns:mc="http://schemas.openxmlformats.org/markup-compatibility/2006" xmlns:o="urn:schemas-microsoft-com:office:office" xmlns:r="http://schemas.openxmlformats.org/officeDocument/2006/relationships" xmlns:m="http://schemas.openxmlformats.org/officeDocument/2006/math" xmlns:v="urn:schemas-microsoft-com:vml" xmlns:wp14="http://schemas.microsoft.com/office/word/2010/wordprocessingDrawing" xmlns:wp="http://schemas.openxmlformats.org/drawingml/2006/wordprocessingDrawing" xmlns:w10="urn:schemas-microsoft-com:office:word" xmlns:w="http://schemas.openxmlformats.org/wordprocessingml/2006/main" xmlns:w14="http://schemas.microsoft.com/office/word/2010/wordml" xmlns:w15="http://schemas.microsoft.com/office/word/2012/wordml" xmlns:wpg="http://schemas.microsoft.com/office/word/2010/wordprocessingGroup" xmlns:wpi="http://schemas.microsoft.com/office/word/2010/wordprocessingInk" xmlns:wne="http://schemas.microsoft.com/office/word/2006/wordml" xmlns:wps="http://schemas.microsoft.com/office/word/2010/wordprocessingShape" mc:Ignorable="w14 w15 wp14">
   <w:p>
     <w:pPr>
       <w:pStyle w:val="Kopfzeile"/>
@@ -3775,7 +3837,7 @@
             </wp:anchor>
           </w:drawing>
         </mc:Choice>
-        <mc:Fallback>
+        <mc:Fallback xmlns:w16se="http://schemas.microsoft.com/office/word/2015/wordml/symex" xmlns:w16cid="http://schemas.microsoft.com/office/word/2016/wordml/cid" xmlns:am3d="http://schemas.microsoft.com/office/drawing/2017/model3d" xmlns:aink="http://schemas.microsoft.com/office/drawing/2016/ink" xmlns:cx8="http://schemas.microsoft.com/office/drawing/2016/5/14/chartex" xmlns:cx7="http://schemas.microsoft.com/office/drawing/2016/5/13/chartex" xmlns:cx6="http://schemas.microsoft.com/office/drawing/2016/5/12/chartex" xmlns:cx5="http://schemas.microsoft.com/office/drawing/2016/5/11/chartex" xmlns:cx4="http://schemas.microsoft.com/office/drawing/2016/5/10/chartex" xmlns:cx3="http://schemas.microsoft.com/office/drawing/2016/5/9/chartex" xmlns:cx2="http://schemas.microsoft.com/office/drawing/2015/10/21/chartex" xmlns:cx1="http://schemas.microsoft.com/office/drawing/2015/9/8/chartex" xmlns:cx="http://schemas.microsoft.com/office/drawing/2014/chartex">
           <w:pict>
             <v:shapetype w14:anchorId="1CB2ADB0" id="_x0000_t202" coordsize="21600,21600" o:spt="202" path="m,l,21600r21600,l21600,xe">
               <v:stroke joinstyle="miter"/>
@@ -3925,7 +3987,7 @@
             </wp:anchor>
           </w:drawing>
         </mc:Choice>
-        <mc:Fallback>
+        <mc:Fallback xmlns:w16se="http://schemas.microsoft.com/office/word/2015/wordml/symex" xmlns:w16cid="http://schemas.microsoft.com/office/word/2016/wordml/cid" xmlns:am3d="http://schemas.microsoft.com/office/drawing/2017/model3d" xmlns:aink="http://schemas.microsoft.com/office/drawing/2016/ink" xmlns:cx8="http://schemas.microsoft.com/office/drawing/2016/5/14/chartex" xmlns:cx7="http://schemas.microsoft.com/office/drawing/2016/5/13/chartex" xmlns:cx6="http://schemas.microsoft.com/office/drawing/2016/5/12/chartex" xmlns:cx5="http://schemas.microsoft.com/office/drawing/2016/5/11/chartex" xmlns:cx4="http://schemas.microsoft.com/office/drawing/2016/5/10/chartex" xmlns:cx3="http://schemas.microsoft.com/office/drawing/2016/5/9/chartex" xmlns:cx2="http://schemas.microsoft.com/office/drawing/2015/10/21/chartex" xmlns:cx1="http://schemas.microsoft.com/office/drawing/2015/9/8/chartex" xmlns:cx="http://schemas.microsoft.com/office/drawing/2014/chartex">
           <w:pict>
             <v:shape w14:anchorId="4CBB724E" id="Text Box 18" o:spid="_x0000_s1033" type="#_x0000_t202" style="position:absolute;margin-left:348.9pt;margin-top:44.95pt;width:118.8pt;height:28.7pt;z-index:-251658240;visibility:visible;mso-wrap-style:square;mso-width-percent:0;mso-height-percent:0;mso-wrap-distance-left:9pt;mso-wrap-distance-top:0;mso-wrap-distance-right:9pt;mso-wrap-distance-bottom:0;mso-position-horizontal:absolute;mso-position-horizontal-relative:margin;mso-position-vertical:absolute;mso-position-vertical-relative:page;mso-width-percent:0;mso-height-percent:0;mso-width-relative:margin;mso-height-relative:margin;v-text-anchor:top" o:gfxdata="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" o:allowincell="f" filled="f" strokecolor="white">
               <v:textbox inset="0,0,0,0">
@@ -4116,7 +4178,7 @@
             </wp:anchor>
           </w:drawing>
         </mc:Choice>
-        <mc:Fallback xmlns:mv="urn:schemas-microsoft-com:mac:vml" xmlns:mo="http://schemas.microsoft.com/office/mac/office/2008/main">
+        <mc:Fallback xmlns:mo="http://schemas.microsoft.com/office/mac/office/2008/main" xmlns:mv="urn:schemas-microsoft-com:mac:vml" xmlns:w16se="http://schemas.microsoft.com/office/word/2015/wordml/symex" xmlns:w16cid="http://schemas.microsoft.com/office/word/2016/wordml/cid" xmlns:am3d="http://schemas.microsoft.com/office/drawing/2017/model3d" xmlns:aink="http://schemas.microsoft.com/office/drawing/2016/ink" xmlns:cx8="http://schemas.microsoft.com/office/drawing/2016/5/14/chartex" xmlns:cx7="http://schemas.microsoft.com/office/drawing/2016/5/13/chartex" xmlns:cx6="http://schemas.microsoft.com/office/drawing/2016/5/12/chartex" xmlns:cx5="http://schemas.microsoft.com/office/drawing/2016/5/11/chartex" xmlns:cx4="http://schemas.microsoft.com/office/drawing/2016/5/10/chartex" xmlns:cx3="http://schemas.microsoft.com/office/drawing/2016/5/9/chartex" xmlns:cx2="http://schemas.microsoft.com/office/drawing/2015/10/21/chartex" xmlns:cx1="http://schemas.microsoft.com/office/drawing/2015/9/8/chartex" xmlns:cx="http://schemas.microsoft.com/office/drawing/2014/chartex">
           <w:pict>
             <v:shapetype w14:anchorId="2026A557" id="_x0000_t32" coordsize="21600,21600" o:spt="32" o:oned="t" path="m0,0l21600,21600e" filled="f">
               <v:path arrowok="t" fillok="f" o:connecttype="none"/>
@@ -4266,7 +4328,7 @@
             </wp:anchor>
           </w:drawing>
         </mc:Choice>
-        <mc:Fallback>
+        <mc:Fallback xmlns:w16se="http://schemas.microsoft.com/office/word/2015/wordml/symex" xmlns:w16cid="http://schemas.microsoft.com/office/word/2016/wordml/cid" xmlns:am3d="http://schemas.microsoft.com/office/drawing/2017/model3d" xmlns:aink="http://schemas.microsoft.com/office/drawing/2016/ink" xmlns:cx8="http://schemas.microsoft.com/office/drawing/2016/5/14/chartex" xmlns:cx7="http://schemas.microsoft.com/office/drawing/2016/5/13/chartex" xmlns:cx6="http://schemas.microsoft.com/office/drawing/2016/5/12/chartex" xmlns:cx5="http://schemas.microsoft.com/office/drawing/2016/5/11/chartex" xmlns:cx4="http://schemas.microsoft.com/office/drawing/2016/5/10/chartex" xmlns:cx3="http://schemas.microsoft.com/office/drawing/2016/5/9/chartex" xmlns:cx2="http://schemas.microsoft.com/office/drawing/2015/10/21/chartex" xmlns:cx1="http://schemas.microsoft.com/office/drawing/2015/9/8/chartex" xmlns:cx="http://schemas.microsoft.com/office/drawing/2014/chartex">
           <w:pict>
             <v:shape w14:anchorId="00A1314A" id="Text Box 5" o:spid="_x0000_s1034" type="#_x0000_t202" style="position:absolute;margin-left:70.9pt;margin-top:149.95pt;width:240.95pt;height:8.85pt;z-index:-251662336;visibility:visible;mso-wrap-style:square;mso-width-percent:0;mso-height-percent:0;mso-wrap-distance-left:9pt;mso-wrap-distance-top:0;mso-wrap-distance-right:9pt;mso-wrap-distance-bottom:0;mso-position-horizontal:absolute;mso-position-horizontal-relative:page;mso-position-vertical:absolute;mso-position-vertical-relative:page;mso-width-percent:0;mso-height-percent:0;mso-width-relative:page;mso-height-relative:page;v-text-anchor:top" o:gfxdata="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" o:allowoverlap="f" filled="f" stroked="f">
               <v:textbox inset="0,0,0,0">
@@ -4341,7 +4403,7 @@
 </file>
 
 <file path=word/numbering.xml><?xml version="1.0" encoding="utf-8"?>
-<w:numbering xmlns:wpc="http://schemas.microsoft.com/office/word/2010/wordprocessingCanvas" xmlns:cx="http://schemas.microsoft.com/office/drawing/2014/chartex" xmlns:cx1="http://schemas.microsoft.com/office/drawing/2015/9/8/chartex" xmlns:cx2="http://schemas.microsoft.com/office/drawing/2015/10/21/chartex" xmlns:cx3="http://schemas.microsoft.com/office/drawing/2016/5/9/chartex" xmlns:cx4="http://schemas.microsoft.com/office/drawing/2016/5/10/chartex" xmlns:cx5="http://schemas.microsoft.com/office/drawing/2016/5/11/chartex" xmlns:cx6="http://schemas.microsoft.com/office/drawing/2016/5/12/chartex" xmlns:cx7="http://schemas.microsoft.com/office/drawing/2016/5/13/chartex" xmlns:cx8="http://schemas.microsoft.com/office/drawing/2016/5/14/chartex" xmlns:mc="http://schemas.openxmlformats.org/markup-compatibility/2006" xmlns:aink="http://schemas.microsoft.com/office/drawing/2016/ink" xmlns:am3d="http://schemas.microsoft.com/office/drawing/2017/model3d" xmlns:o="urn:schemas-microsoft-com:office:office" xmlns:r="http://schemas.openxmlformats.org/officeDocument/2006/relationships" xmlns:m="http://schemas.openxmlformats.org/officeDocument/2006/math" xmlns:v="urn:schemas-microsoft-com:vml" xmlns:wp14="http://schemas.microsoft.com/office/word/2010/wordprocessingDrawing" xmlns:wp="http://schemas.openxmlformats.org/drawingml/2006/wordprocessingDrawing" xmlns:w10="urn:schemas-microsoft-com:office:word" xmlns:w="http://schemas.openxmlformats.org/wordprocessingml/2006/main" xmlns:w14="http://schemas.microsoft.com/office/word/2010/wordml" xmlns:w15="http://schemas.microsoft.com/office/word/2012/wordml" xmlns:w16cid="http://schemas.microsoft.com/office/word/2016/wordml/cid" xmlns:w16se="http://schemas.microsoft.com/office/word/2015/wordml/symex" xmlns:wpg="http://schemas.microsoft.com/office/word/2010/wordprocessingGroup" xmlns:wpi="http://schemas.microsoft.com/office/word/2010/wordprocessingInk" xmlns:wne="http://schemas.microsoft.com/office/word/2006/wordml" xmlns:wps="http://schemas.microsoft.com/office/word/2010/wordprocessingShape" mc:Ignorable="w14 w15 w16se w16cid wp14">
+<w:numbering xmlns:wpc="http://schemas.microsoft.com/office/word/2010/wordprocessingCanvas" xmlns:mc="http://schemas.openxmlformats.org/markup-compatibility/2006" xmlns:o="urn:schemas-microsoft-com:office:office" xmlns:r="http://schemas.openxmlformats.org/officeDocument/2006/relationships" xmlns:m="http://schemas.openxmlformats.org/officeDocument/2006/math" xmlns:v="urn:schemas-microsoft-com:vml" xmlns:wp14="http://schemas.microsoft.com/office/word/2010/wordprocessingDrawing" xmlns:wp="http://schemas.openxmlformats.org/drawingml/2006/wordprocessingDrawing" xmlns:w10="urn:schemas-microsoft-com:office:word" xmlns:w="http://schemas.openxmlformats.org/wordprocessingml/2006/main" xmlns:w14="http://schemas.microsoft.com/office/word/2010/wordml" xmlns:w15="http://schemas.microsoft.com/office/word/2012/wordml" xmlns:wpg="http://schemas.microsoft.com/office/word/2010/wordprocessingGroup" xmlns:wpi="http://schemas.microsoft.com/office/word/2010/wordprocessingInk" xmlns:wne="http://schemas.microsoft.com/office/word/2006/wordml" xmlns:wps="http://schemas.microsoft.com/office/word/2010/wordprocessingShape" mc:Ignorable="w14 w15 wp14">
   <w:abstractNum w:abstractNumId="0" w15:restartNumberingAfterBreak="0">
     <w:nsid w:val="FFFFFF7C"/>
     <w:multiLevelType w:val="singleLevel"/>
@@ -4677,7 +4739,7 @@
 </file>
 
 <file path=word/styles.xml><?xml version="1.0" encoding="utf-8"?>
-<w:styles xmlns:mc="http://schemas.openxmlformats.org/markup-compatibility/2006" xmlns:r="http://schemas.openxmlformats.org/officeDocument/2006/relationships" xmlns:w="http://schemas.openxmlformats.org/wordprocessingml/2006/main" xmlns:w14="http://schemas.microsoft.com/office/word/2010/wordml" xmlns:w15="http://schemas.microsoft.com/office/word/2012/wordml" xmlns:w16cid="http://schemas.microsoft.com/office/word/2016/wordml/cid" xmlns:w16se="http://schemas.microsoft.com/office/word/2015/wordml/symex" mc:Ignorable="w14 w15 w16se w16cid">
+<w:styles xmlns:mc="http://schemas.openxmlformats.org/markup-compatibility/2006" xmlns:r="http://schemas.openxmlformats.org/officeDocument/2006/relationships" xmlns:w="http://schemas.openxmlformats.org/wordprocessingml/2006/main" xmlns:w14="http://schemas.microsoft.com/office/word/2010/wordml" xmlns:w15="http://schemas.microsoft.com/office/word/2012/wordml" mc:Ignorable="w14 w15">
   <w:docDefaults>
     <w:rPrDefault>
       <w:rPr>
@@ -4687,7 +4749,7 @@
     </w:rPrDefault>
     <w:pPrDefault/>
   </w:docDefaults>
-  <w:latentStyles w:defLockedState="0" w:defUIPriority="0" w:defSemiHidden="0" w:defUnhideWhenUsed="0" w:defQFormat="0" w:count="375">
+  <w:latentStyles w:defLockedState="0" w:defUIPriority="0" w:defSemiHidden="0" w:defUnhideWhenUsed="0" w:defQFormat="0" w:count="371">
     <w:lsdException w:name="Normal" w:locked="1" w:qFormat="1"/>
     <w:lsdException w:name="heading 1" w:locked="1" w:qFormat="1"/>
     <w:lsdException w:name="heading 2" w:locked="1" w:semiHidden="1" w:uiPriority="9" w:unhideWhenUsed="1" w:qFormat="1"/>
@@ -4977,8 +5039,6 @@
     <w:lsdException w:name="List Table 5 Dark Accent 6" w:uiPriority="50"/>
     <w:lsdException w:name="List Table 6 Colorful Accent 6" w:uiPriority="51"/>
     <w:lsdException w:name="List Table 7 Colorful Accent 6" w:uiPriority="52"/>
-    <w:lsdException w:name="Mention" w:semiHidden="1" w:uiPriority="99" w:unhideWhenUsed="1"/>
-    <w:lsdException w:name="Smart Hyperlink" w:semiHidden="1" w:uiPriority="99" w:unhideWhenUsed="1"/>
   </w:latentStyles>
   <w:style w:type="paragraph" w:default="1" w:styleId="Standard">
     <w:name w:val="Normal"/>

</xml_diff>

<commit_message>
Clarify fig 18 data traffic measurement
</commit_message>
<xml_diff>
--- a/doc/acm-topc/coverletter/CoverLetter_ACM_TOPC.docx
+++ b/doc/acm-topc/coverletter/CoverLetter_ACM_TOPC.docx
@@ -1,6 +1,6 @@
 
 <file path=word/document.xml><?xml version="1.0" encoding="utf-8"?>
-<w:document xmlns:wpc="http://schemas.microsoft.com/office/word/2010/wordprocessingCanvas" xmlns:mc="http://schemas.openxmlformats.org/markup-compatibility/2006" xmlns:o="urn:schemas-microsoft-com:office:office" xmlns:r="http://schemas.openxmlformats.org/officeDocument/2006/relationships" xmlns:m="http://schemas.openxmlformats.org/officeDocument/2006/math" xmlns:v="urn:schemas-microsoft-com:vml" xmlns:wp14="http://schemas.microsoft.com/office/word/2010/wordprocessingDrawing" xmlns:wp="http://schemas.openxmlformats.org/drawingml/2006/wordprocessingDrawing" xmlns:w10="urn:schemas-microsoft-com:office:word" xmlns:w="http://schemas.openxmlformats.org/wordprocessingml/2006/main" xmlns:w14="http://schemas.microsoft.com/office/word/2010/wordml" xmlns:w15="http://schemas.microsoft.com/office/word/2012/wordml" xmlns:wpg="http://schemas.microsoft.com/office/word/2010/wordprocessingGroup" xmlns:wpi="http://schemas.microsoft.com/office/word/2010/wordprocessingInk" xmlns:wne="http://schemas.microsoft.com/office/word/2006/wordml" xmlns:wps="http://schemas.microsoft.com/office/word/2010/wordprocessingShape" mc:Ignorable="w14 w15 wp14">
+<w:document xmlns:wpc="http://schemas.microsoft.com/office/word/2010/wordprocessingCanvas" xmlns:cx="http://schemas.microsoft.com/office/drawing/2014/chartex" xmlns:cx1="http://schemas.microsoft.com/office/drawing/2015/9/8/chartex" xmlns:cx2="http://schemas.microsoft.com/office/drawing/2015/10/21/chartex" xmlns:cx3="http://schemas.microsoft.com/office/drawing/2016/5/9/chartex" xmlns:cx4="http://schemas.microsoft.com/office/drawing/2016/5/10/chartex" xmlns:cx5="http://schemas.microsoft.com/office/drawing/2016/5/11/chartex" xmlns:cx6="http://schemas.microsoft.com/office/drawing/2016/5/12/chartex" xmlns:cx7="http://schemas.microsoft.com/office/drawing/2016/5/13/chartex" xmlns:cx8="http://schemas.microsoft.com/office/drawing/2016/5/14/chartex" xmlns:mc="http://schemas.openxmlformats.org/markup-compatibility/2006" xmlns:aink="http://schemas.microsoft.com/office/drawing/2016/ink" xmlns:am3d="http://schemas.microsoft.com/office/drawing/2017/model3d" xmlns:o="urn:schemas-microsoft-com:office:office" xmlns:r="http://schemas.openxmlformats.org/officeDocument/2006/relationships" xmlns:m="http://schemas.openxmlformats.org/officeDocument/2006/math" xmlns:v="urn:schemas-microsoft-com:vml" xmlns:wp14="http://schemas.microsoft.com/office/word/2010/wordprocessingDrawing" xmlns:wp="http://schemas.openxmlformats.org/drawingml/2006/wordprocessingDrawing" xmlns:w10="urn:schemas-microsoft-com:office:word" xmlns:w="http://schemas.openxmlformats.org/wordprocessingml/2006/main" xmlns:w14="http://schemas.microsoft.com/office/word/2010/wordml" xmlns:w15="http://schemas.microsoft.com/office/word/2012/wordml" xmlns:w16cid="http://schemas.microsoft.com/office/word/2016/wordml/cid" xmlns:w16se="http://schemas.microsoft.com/office/word/2015/wordml/symex" xmlns:wpg="http://schemas.microsoft.com/office/word/2010/wordprocessingGroup" xmlns:wpi="http://schemas.microsoft.com/office/word/2010/wordprocessingInk" xmlns:wne="http://schemas.microsoft.com/office/word/2006/wordml" xmlns:wps="http://schemas.microsoft.com/office/word/2010/wordprocessingShape" mc:Ignorable="w14 w15 w16se w16cid wp14">
   <w:body>
     <w:p>
       <w:pPr>
@@ -644,7 +644,7 @@
                                 <w:sz w:val="16"/>
                                 <w:szCs w:val="16"/>
                               </w:rPr>
-                              <w:t>7. Juni 2019</w:t>
+                              <w:t>11. Juni 2019</w:t>
                             </w:r>
                             <w:r>
                               <w:rPr>
@@ -1167,7 +1167,7 @@
                           <w:sz w:val="16"/>
                           <w:szCs w:val="16"/>
                         </w:rPr>
-                        <w:t>7. Juni 2019</w:t>
+                        <w:t>11. Juni 2019</w:t>
                       </w:r>
                       <w:r>
                         <w:rPr>
@@ -1359,7 +1359,7 @@
               </wp:anchor>
             </w:drawing>
           </mc:Choice>
-          <mc:Fallback xmlns:w16se="http://schemas.microsoft.com/office/word/2015/wordml/symex" xmlns:w16cid="http://schemas.microsoft.com/office/word/2016/wordml/cid" xmlns:am3d="http://schemas.microsoft.com/office/drawing/2017/model3d" xmlns:aink="http://schemas.microsoft.com/office/drawing/2016/ink" xmlns:cx8="http://schemas.microsoft.com/office/drawing/2016/5/14/chartex" xmlns:cx7="http://schemas.microsoft.com/office/drawing/2016/5/13/chartex" xmlns:cx6="http://schemas.microsoft.com/office/drawing/2016/5/12/chartex" xmlns:cx5="http://schemas.microsoft.com/office/drawing/2016/5/11/chartex" xmlns:cx4="http://schemas.microsoft.com/office/drawing/2016/5/10/chartex" xmlns:cx3="http://schemas.microsoft.com/office/drawing/2016/5/9/chartex" xmlns:cx2="http://schemas.microsoft.com/office/drawing/2015/10/21/chartex" xmlns:cx1="http://schemas.microsoft.com/office/drawing/2015/9/8/chartex" xmlns:cx="http://schemas.microsoft.com/office/drawing/2014/chartex">
+          <mc:Fallback>
             <w:pict>
               <v:shape w14:anchorId="63B4BC4E" id="Text Box 10" o:spid="_x0000_s1027" type="#_x0000_t202" style="position:absolute;margin-left:70.85pt;margin-top:162.8pt;width:237.95pt;height:88.7pt;z-index:251657216;visibility:visible;mso-wrap-style:square;mso-width-percent:0;mso-height-percent:0;mso-wrap-distance-left:9pt;mso-wrap-distance-top:0;mso-wrap-distance-right:9pt;mso-wrap-distance-bottom:0;mso-position-horizontal:absolute;mso-position-horizontal-relative:page;mso-position-vertical:absolute;mso-position-vertical-relative:page;mso-width-percent:0;mso-height-percent:0;mso-width-relative:page;mso-height-relative:page;v-text-anchor:top" o:gfxdata="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" o:allowincell="f" o:allowoverlap="f" stroked="f">
                 <v:textbox inset="0,0,0,0">
@@ -1595,7 +1595,6 @@
           <w:lang w:val="en-US"/>
         </w:rPr>
       </w:pPr>
-      <w:proofErr w:type="gramStart"/>
       <w:r>
         <w:rPr>
           <w:szCs w:val="22"/>
@@ -1610,7 +1609,6 @@
         </w:rPr>
         <w:t>y</w:t>
       </w:r>
-      <w:proofErr w:type="gramEnd"/>
       <w:r>
         <w:rPr>
           <w:szCs w:val="22"/>
@@ -1639,7 +1637,7 @@
           <w:szCs w:val="22"/>
           <w:lang w:val="en-US"/>
         </w:rPr>
-        <w:t xml:space="preserve">, </w:t>
+        <w:t xml:space="preserve">, Achim </w:t>
       </w:r>
       <w:proofErr w:type="spellStart"/>
       <w:r>
@@ -1647,7 +1645,7 @@
           <w:szCs w:val="22"/>
           <w:lang w:val="en-US"/>
         </w:rPr>
-        <w:t>Achim</w:t>
+        <w:t>Basermann</w:t>
       </w:r>
       <w:proofErr w:type="spellEnd"/>
       <w:r>
@@ -1655,7 +1653,7 @@
           <w:szCs w:val="22"/>
           <w:lang w:val="en-US"/>
         </w:rPr>
-        <w:t xml:space="preserve"> </w:t>
+        <w:t xml:space="preserve">, Alan R. Bishop, Holger </w:t>
       </w:r>
       <w:proofErr w:type="spellStart"/>
       <w:r>
@@ -1663,7 +1661,7 @@
           <w:szCs w:val="22"/>
           <w:lang w:val="en-US"/>
         </w:rPr>
-        <w:t>Basermann</w:t>
+        <w:t>Fehske</w:t>
       </w:r>
       <w:proofErr w:type="spellEnd"/>
       <w:r>
@@ -1671,7 +1669,7 @@
           <w:szCs w:val="22"/>
           <w:lang w:val="en-US"/>
         </w:rPr>
-        <w:t xml:space="preserve">, Alan R. Bishop, Holger </w:t>
+        <w:t xml:space="preserve">, and Gerhard </w:t>
       </w:r>
       <w:proofErr w:type="spellStart"/>
       <w:r>
@@ -1679,16 +1677,9 @@
           <w:szCs w:val="22"/>
           <w:lang w:val="en-US"/>
         </w:rPr>
-        <w:t>Fehske</w:t>
+        <w:t>Wellein</w:t>
       </w:r>
       <w:proofErr w:type="spellEnd"/>
-      <w:r>
-        <w:rPr>
-          <w:szCs w:val="22"/>
-          <w:lang w:val="en-US"/>
-        </w:rPr>
-        <w:t>, and Gerhard Wellein</w:t>
-      </w:r>
       <w:r>
         <w:rPr>
           <w:szCs w:val="22"/>
@@ -2070,7 +2061,23 @@
           <w:szCs w:val="22"/>
           <w:lang w:val="en-US"/>
         </w:rPr>
-        <w:t>promising contribution the solution of this</w:t>
+        <w:t xml:space="preserve">promising contribution </w:t>
+      </w:r>
+      <w:r>
+        <w:rPr>
+          <w:szCs w:val="22"/>
+          <w:lang w:val="en-US"/>
+        </w:rPr>
+        <w:t xml:space="preserve">to </w:t>
+      </w:r>
+      <w:bookmarkStart w:id="0" w:name="_GoBack"/>
+      <w:bookmarkEnd w:id="0"/>
+      <w:r>
+        <w:rPr>
+          <w:szCs w:val="22"/>
+          <w:lang w:val="en-US"/>
+        </w:rPr>
+        <w:t>the solution of this</w:t>
       </w:r>
       <w:r>
         <w:rPr>
@@ -2366,8 +2373,6 @@
         </w:rPr>
         <w:t xml:space="preserve">the </w:t>
       </w:r>
-      <w:bookmarkStart w:id="0" w:name="_GoBack"/>
-      <w:bookmarkEnd w:id="0"/>
       <w:r>
         <w:rPr>
           <w:lang w:val="en-US"/>
@@ -2406,23 +2411,23 @@
         <w:rPr>
           <w:lang w:val="en-US"/>
         </w:rPr>
-        <w:t>Please address all correspondence to</w:t>
-      </w:r>
-      <w:proofErr w:type="gramStart"/>
-      <w:r>
-        <w:rPr>
-          <w:lang w:val="en-US"/>
-        </w:rPr>
-        <w:t>:</w:t>
-      </w:r>
-      <w:proofErr w:type="gramEnd"/>
+        <w:t>Please address all correspondence to:</w:t>
+      </w:r>
       <w:r>
         <w:rPr>
           <w:lang w:val="en-US"/>
         </w:rPr>
         <w:br/>
-        <w:t>Christie Louis Alappat</w:t>
-      </w:r>
+        <w:t xml:space="preserve">Christie Louis </w:t>
+      </w:r>
+      <w:proofErr w:type="spellStart"/>
+      <w:r>
+        <w:rPr>
+          <w:lang w:val="en-US"/>
+        </w:rPr>
+        <w:t>Alappat</w:t>
+      </w:r>
+      <w:proofErr w:type="spellEnd"/>
       <w:r>
         <w:rPr>
           <w:lang w:val="en-US"/>
@@ -2555,7 +2560,7 @@
           <w:szCs w:val="22"/>
           <w:lang w:val="en-US"/>
         </w:rPr>
-        <w:t xml:space="preserve">, </w:t>
+        <w:t xml:space="preserve">, Achim </w:t>
       </w:r>
       <w:proofErr w:type="spellStart"/>
       <w:r>
@@ -2563,7 +2568,7 @@
           <w:szCs w:val="22"/>
           <w:lang w:val="en-US"/>
         </w:rPr>
-        <w:t>Achim</w:t>
+        <w:t>Basermann</w:t>
       </w:r>
       <w:proofErr w:type="spellEnd"/>
       <w:r>
@@ -2571,7 +2576,7 @@
           <w:szCs w:val="22"/>
           <w:lang w:val="en-US"/>
         </w:rPr>
-        <w:t xml:space="preserve"> </w:t>
+        <w:t xml:space="preserve">, Alan R. Bishop, Holger </w:t>
       </w:r>
       <w:proofErr w:type="spellStart"/>
       <w:r>
@@ -2579,7 +2584,7 @@
           <w:szCs w:val="22"/>
           <w:lang w:val="en-US"/>
         </w:rPr>
-        <w:t>Basermann</w:t>
+        <w:t>Fehske</w:t>
       </w:r>
       <w:proofErr w:type="spellEnd"/>
       <w:r>
@@ -2587,7 +2592,7 @@
           <w:szCs w:val="22"/>
           <w:lang w:val="en-US"/>
         </w:rPr>
-        <w:t xml:space="preserve">, Alan R. Bishop, Holger </w:t>
+        <w:t xml:space="preserve">, and Gerhard </w:t>
       </w:r>
       <w:proofErr w:type="spellStart"/>
       <w:r>
@@ -2595,16 +2600,9 @@
           <w:szCs w:val="22"/>
           <w:lang w:val="en-US"/>
         </w:rPr>
-        <w:t>Fehske</w:t>
+        <w:t>Wellein</w:t>
       </w:r>
       <w:proofErr w:type="spellEnd"/>
-      <w:r>
-        <w:rPr>
-          <w:szCs w:val="22"/>
-          <w:lang w:val="en-US"/>
-        </w:rPr>
-        <w:t>, and Gerhard Wellein</w:t>
-      </w:r>
     </w:p>
     <w:sectPr>
       <w:headerReference w:type="default" r:id="rId7"/>
@@ -2623,7 +2621,7 @@
 </file>
 
 <file path=word/endnotes.xml><?xml version="1.0" encoding="utf-8"?>
-<w:endnotes xmlns:wpc="http://schemas.microsoft.com/office/word/2010/wordprocessingCanvas" xmlns:mc="http://schemas.openxmlformats.org/markup-compatibility/2006" xmlns:o="urn:schemas-microsoft-com:office:office" xmlns:r="http://schemas.openxmlformats.org/officeDocument/2006/relationships" xmlns:m="http://schemas.openxmlformats.org/officeDocument/2006/math" xmlns:v="urn:schemas-microsoft-com:vml" xmlns:wp14="http://schemas.microsoft.com/office/word/2010/wordprocessingDrawing" xmlns:wp="http://schemas.openxmlformats.org/drawingml/2006/wordprocessingDrawing" xmlns:w10="urn:schemas-microsoft-com:office:word" xmlns:w="http://schemas.openxmlformats.org/wordprocessingml/2006/main" xmlns:w14="http://schemas.microsoft.com/office/word/2010/wordml" xmlns:w15="http://schemas.microsoft.com/office/word/2012/wordml" xmlns:wpg="http://schemas.microsoft.com/office/word/2010/wordprocessingGroup" xmlns:wpi="http://schemas.microsoft.com/office/word/2010/wordprocessingInk" xmlns:wne="http://schemas.microsoft.com/office/word/2006/wordml" xmlns:wps="http://schemas.microsoft.com/office/word/2010/wordprocessingShape" mc:Ignorable="w14 w15 wp14">
+<w:endnotes xmlns:wpc="http://schemas.microsoft.com/office/word/2010/wordprocessingCanvas" xmlns:cx="http://schemas.microsoft.com/office/drawing/2014/chartex" xmlns:cx1="http://schemas.microsoft.com/office/drawing/2015/9/8/chartex" xmlns:cx2="http://schemas.microsoft.com/office/drawing/2015/10/21/chartex" xmlns:cx3="http://schemas.microsoft.com/office/drawing/2016/5/9/chartex" xmlns:cx4="http://schemas.microsoft.com/office/drawing/2016/5/10/chartex" xmlns:cx5="http://schemas.microsoft.com/office/drawing/2016/5/11/chartex" xmlns:cx6="http://schemas.microsoft.com/office/drawing/2016/5/12/chartex" xmlns:cx7="http://schemas.microsoft.com/office/drawing/2016/5/13/chartex" xmlns:cx8="http://schemas.microsoft.com/office/drawing/2016/5/14/chartex" xmlns:mc="http://schemas.openxmlformats.org/markup-compatibility/2006" xmlns:aink="http://schemas.microsoft.com/office/drawing/2016/ink" xmlns:am3d="http://schemas.microsoft.com/office/drawing/2017/model3d" xmlns:o="urn:schemas-microsoft-com:office:office" xmlns:r="http://schemas.openxmlformats.org/officeDocument/2006/relationships" xmlns:m="http://schemas.openxmlformats.org/officeDocument/2006/math" xmlns:v="urn:schemas-microsoft-com:vml" xmlns:wp14="http://schemas.microsoft.com/office/word/2010/wordprocessingDrawing" xmlns:wp="http://schemas.openxmlformats.org/drawingml/2006/wordprocessingDrawing" xmlns:w10="urn:schemas-microsoft-com:office:word" xmlns:w="http://schemas.openxmlformats.org/wordprocessingml/2006/main" xmlns:w14="http://schemas.microsoft.com/office/word/2010/wordml" xmlns:w15="http://schemas.microsoft.com/office/word/2012/wordml" xmlns:w16cid="http://schemas.microsoft.com/office/word/2016/wordml/cid" xmlns:w16se="http://schemas.microsoft.com/office/word/2015/wordml/symex" xmlns:wpg="http://schemas.microsoft.com/office/word/2010/wordprocessingGroup" xmlns:wpi="http://schemas.microsoft.com/office/word/2010/wordprocessingInk" xmlns:wne="http://schemas.microsoft.com/office/word/2006/wordml" xmlns:wps="http://schemas.microsoft.com/office/word/2010/wordprocessingShape" mc:Ignorable="w14 w15 w16se w16cid wp14">
   <w:endnote w:type="separator" w:id="-1">
     <w:p>
       <w:pPr>
@@ -2648,7 +2646,7 @@
 </file>
 
 <file path=word/footer1.xml><?xml version="1.0" encoding="utf-8"?>
-<w:ftr xmlns:wpc="http://schemas.microsoft.com/office/word/2010/wordprocessingCanvas" xmlns:mc="http://schemas.openxmlformats.org/markup-compatibility/2006" xmlns:o="urn:schemas-microsoft-com:office:office" xmlns:r="http://schemas.openxmlformats.org/officeDocument/2006/relationships" xmlns:m="http://schemas.openxmlformats.org/officeDocument/2006/math" xmlns:v="urn:schemas-microsoft-com:vml" xmlns:wp14="http://schemas.microsoft.com/office/word/2010/wordprocessingDrawing" xmlns:wp="http://schemas.openxmlformats.org/drawingml/2006/wordprocessingDrawing" xmlns:w10="urn:schemas-microsoft-com:office:word" xmlns:w="http://schemas.openxmlformats.org/wordprocessingml/2006/main" xmlns:w14="http://schemas.microsoft.com/office/word/2010/wordml" xmlns:w15="http://schemas.microsoft.com/office/word/2012/wordml" xmlns:wpg="http://schemas.microsoft.com/office/word/2010/wordprocessingGroup" xmlns:wpi="http://schemas.microsoft.com/office/word/2010/wordprocessingInk" xmlns:wne="http://schemas.microsoft.com/office/word/2006/wordml" xmlns:wps="http://schemas.microsoft.com/office/word/2010/wordprocessingShape" mc:Ignorable="w14 w15 wp14">
+<w:ftr xmlns:wpc="http://schemas.microsoft.com/office/word/2010/wordprocessingCanvas" xmlns:cx="http://schemas.microsoft.com/office/drawing/2014/chartex" xmlns:cx1="http://schemas.microsoft.com/office/drawing/2015/9/8/chartex" xmlns:cx2="http://schemas.microsoft.com/office/drawing/2015/10/21/chartex" xmlns:cx3="http://schemas.microsoft.com/office/drawing/2016/5/9/chartex" xmlns:cx4="http://schemas.microsoft.com/office/drawing/2016/5/10/chartex" xmlns:cx5="http://schemas.microsoft.com/office/drawing/2016/5/11/chartex" xmlns:cx6="http://schemas.microsoft.com/office/drawing/2016/5/12/chartex" xmlns:cx7="http://schemas.microsoft.com/office/drawing/2016/5/13/chartex" xmlns:cx8="http://schemas.microsoft.com/office/drawing/2016/5/14/chartex" xmlns:mc="http://schemas.openxmlformats.org/markup-compatibility/2006" xmlns:aink="http://schemas.microsoft.com/office/drawing/2016/ink" xmlns:am3d="http://schemas.microsoft.com/office/drawing/2017/model3d" xmlns:o="urn:schemas-microsoft-com:office:office" xmlns:r="http://schemas.openxmlformats.org/officeDocument/2006/relationships" xmlns:m="http://schemas.openxmlformats.org/officeDocument/2006/math" xmlns:v="urn:schemas-microsoft-com:vml" xmlns:wp14="http://schemas.microsoft.com/office/word/2010/wordprocessingDrawing" xmlns:wp="http://schemas.openxmlformats.org/drawingml/2006/wordprocessingDrawing" xmlns:w10="urn:schemas-microsoft-com:office:word" xmlns:w="http://schemas.openxmlformats.org/wordprocessingml/2006/main" xmlns:w14="http://schemas.microsoft.com/office/word/2010/wordml" xmlns:w15="http://schemas.microsoft.com/office/word/2012/wordml" xmlns:w16cid="http://schemas.microsoft.com/office/word/2016/wordml/cid" xmlns:w16se="http://schemas.microsoft.com/office/word/2015/wordml/symex" xmlns:wpg="http://schemas.microsoft.com/office/word/2010/wordprocessingGroup" xmlns:wpi="http://schemas.microsoft.com/office/word/2010/wordprocessingInk" xmlns:wne="http://schemas.microsoft.com/office/word/2006/wordml" xmlns:wps="http://schemas.microsoft.com/office/word/2010/wordprocessingShape" mc:Ignorable="w14 w15 w16se w16cid wp14">
   <w:p>
     <w:pPr>
       <w:spacing w:after="0" w:line="240" w:lineRule="auto"/>
@@ -2777,7 +2775,7 @@
 </file>
 
 <file path=word/footer2.xml><?xml version="1.0" encoding="utf-8"?>
-<w:ftr xmlns:wpc="http://schemas.microsoft.com/office/word/2010/wordprocessingCanvas" xmlns:mc="http://schemas.openxmlformats.org/markup-compatibility/2006" xmlns:o="urn:schemas-microsoft-com:office:office" xmlns:r="http://schemas.openxmlformats.org/officeDocument/2006/relationships" xmlns:m="http://schemas.openxmlformats.org/officeDocument/2006/math" xmlns:v="urn:schemas-microsoft-com:vml" xmlns:wp14="http://schemas.microsoft.com/office/word/2010/wordprocessingDrawing" xmlns:wp="http://schemas.openxmlformats.org/drawingml/2006/wordprocessingDrawing" xmlns:w10="urn:schemas-microsoft-com:office:word" xmlns:w="http://schemas.openxmlformats.org/wordprocessingml/2006/main" xmlns:w14="http://schemas.microsoft.com/office/word/2010/wordml" xmlns:w15="http://schemas.microsoft.com/office/word/2012/wordml" xmlns:wpg="http://schemas.microsoft.com/office/word/2010/wordprocessingGroup" xmlns:wpi="http://schemas.microsoft.com/office/word/2010/wordprocessingInk" xmlns:wne="http://schemas.microsoft.com/office/word/2006/wordml" xmlns:wps="http://schemas.microsoft.com/office/word/2010/wordprocessingShape" mc:Ignorable="w14 w15 wp14">
+<w:ftr xmlns:wpc="http://schemas.microsoft.com/office/word/2010/wordprocessingCanvas" xmlns:cx="http://schemas.microsoft.com/office/drawing/2014/chartex" xmlns:cx1="http://schemas.microsoft.com/office/drawing/2015/9/8/chartex" xmlns:cx2="http://schemas.microsoft.com/office/drawing/2015/10/21/chartex" xmlns:cx3="http://schemas.microsoft.com/office/drawing/2016/5/9/chartex" xmlns:cx4="http://schemas.microsoft.com/office/drawing/2016/5/10/chartex" xmlns:cx5="http://schemas.microsoft.com/office/drawing/2016/5/11/chartex" xmlns:cx6="http://schemas.microsoft.com/office/drawing/2016/5/12/chartex" xmlns:cx7="http://schemas.microsoft.com/office/drawing/2016/5/13/chartex" xmlns:cx8="http://schemas.microsoft.com/office/drawing/2016/5/14/chartex" xmlns:mc="http://schemas.openxmlformats.org/markup-compatibility/2006" xmlns:aink="http://schemas.microsoft.com/office/drawing/2016/ink" xmlns:am3d="http://schemas.microsoft.com/office/drawing/2017/model3d" xmlns:o="urn:schemas-microsoft-com:office:office" xmlns:r="http://schemas.openxmlformats.org/officeDocument/2006/relationships" xmlns:m="http://schemas.openxmlformats.org/officeDocument/2006/math" xmlns:v="urn:schemas-microsoft-com:vml" xmlns:wp14="http://schemas.microsoft.com/office/word/2010/wordprocessingDrawing" xmlns:wp="http://schemas.openxmlformats.org/drawingml/2006/wordprocessingDrawing" xmlns:w10="urn:schemas-microsoft-com:office:word" xmlns:w="http://schemas.openxmlformats.org/wordprocessingml/2006/main" xmlns:w14="http://schemas.microsoft.com/office/word/2010/wordml" xmlns:w15="http://schemas.microsoft.com/office/word/2012/wordml" xmlns:w16cid="http://schemas.microsoft.com/office/word/2016/wordml/cid" xmlns:w16se="http://schemas.microsoft.com/office/word/2015/wordml/symex" xmlns:wpg="http://schemas.microsoft.com/office/word/2010/wordprocessingGroup" xmlns:wpi="http://schemas.microsoft.com/office/word/2010/wordprocessingInk" xmlns:wne="http://schemas.microsoft.com/office/word/2006/wordml" xmlns:wps="http://schemas.microsoft.com/office/word/2010/wordprocessingShape" mc:Ignorable="w14 w15 w16se w16cid wp14">
   <w:p>
     <w:pPr>
       <w:pStyle w:val="Fuzeile"/>
@@ -2989,7 +2987,7 @@
             </wp:anchor>
           </w:drawing>
         </mc:Choice>
-        <mc:Fallback xmlns:w16se="http://schemas.microsoft.com/office/word/2015/wordml/symex" xmlns:w16cid="http://schemas.microsoft.com/office/word/2016/wordml/cid" xmlns:am3d="http://schemas.microsoft.com/office/drawing/2017/model3d" xmlns:aink="http://schemas.microsoft.com/office/drawing/2016/ink" xmlns:cx8="http://schemas.microsoft.com/office/drawing/2016/5/14/chartex" xmlns:cx7="http://schemas.microsoft.com/office/drawing/2016/5/13/chartex" xmlns:cx6="http://schemas.microsoft.com/office/drawing/2016/5/12/chartex" xmlns:cx5="http://schemas.microsoft.com/office/drawing/2016/5/11/chartex" xmlns:cx4="http://schemas.microsoft.com/office/drawing/2016/5/10/chartex" xmlns:cx3="http://schemas.microsoft.com/office/drawing/2016/5/9/chartex" xmlns:cx2="http://schemas.microsoft.com/office/drawing/2015/10/21/chartex" xmlns:cx1="http://schemas.microsoft.com/office/drawing/2015/9/8/chartex" xmlns:cx="http://schemas.microsoft.com/office/drawing/2014/chartex">
+        <mc:Fallback>
           <w:pict>
             <v:shapetype w14:anchorId="072FF05A" id="_x0000_t202" coordsize="21600,21600" o:spt="202" path="m,l,21600r21600,l21600,xe">
               <v:stroke joinstyle="miter"/>
@@ -3144,7 +3142,7 @@
 </file>
 
 <file path=word/footnotes.xml><?xml version="1.0" encoding="utf-8"?>
-<w:footnotes xmlns:wpc="http://schemas.microsoft.com/office/word/2010/wordprocessingCanvas" xmlns:mc="http://schemas.openxmlformats.org/markup-compatibility/2006" xmlns:o="urn:schemas-microsoft-com:office:office" xmlns:r="http://schemas.openxmlformats.org/officeDocument/2006/relationships" xmlns:m="http://schemas.openxmlformats.org/officeDocument/2006/math" xmlns:v="urn:schemas-microsoft-com:vml" xmlns:wp14="http://schemas.microsoft.com/office/word/2010/wordprocessingDrawing" xmlns:wp="http://schemas.openxmlformats.org/drawingml/2006/wordprocessingDrawing" xmlns:w10="urn:schemas-microsoft-com:office:word" xmlns:w="http://schemas.openxmlformats.org/wordprocessingml/2006/main" xmlns:w14="http://schemas.microsoft.com/office/word/2010/wordml" xmlns:w15="http://schemas.microsoft.com/office/word/2012/wordml" xmlns:wpg="http://schemas.microsoft.com/office/word/2010/wordprocessingGroup" xmlns:wpi="http://schemas.microsoft.com/office/word/2010/wordprocessingInk" xmlns:wne="http://schemas.microsoft.com/office/word/2006/wordml" xmlns:wps="http://schemas.microsoft.com/office/word/2010/wordprocessingShape" mc:Ignorable="w14 w15 wp14">
+<w:footnotes xmlns:wpc="http://schemas.microsoft.com/office/word/2010/wordprocessingCanvas" xmlns:cx="http://schemas.microsoft.com/office/drawing/2014/chartex" xmlns:cx1="http://schemas.microsoft.com/office/drawing/2015/9/8/chartex" xmlns:cx2="http://schemas.microsoft.com/office/drawing/2015/10/21/chartex" xmlns:cx3="http://schemas.microsoft.com/office/drawing/2016/5/9/chartex" xmlns:cx4="http://schemas.microsoft.com/office/drawing/2016/5/10/chartex" xmlns:cx5="http://schemas.microsoft.com/office/drawing/2016/5/11/chartex" xmlns:cx6="http://schemas.microsoft.com/office/drawing/2016/5/12/chartex" xmlns:cx7="http://schemas.microsoft.com/office/drawing/2016/5/13/chartex" xmlns:cx8="http://schemas.microsoft.com/office/drawing/2016/5/14/chartex" xmlns:mc="http://schemas.openxmlformats.org/markup-compatibility/2006" xmlns:aink="http://schemas.microsoft.com/office/drawing/2016/ink" xmlns:am3d="http://schemas.microsoft.com/office/drawing/2017/model3d" xmlns:o="urn:schemas-microsoft-com:office:office" xmlns:r="http://schemas.openxmlformats.org/officeDocument/2006/relationships" xmlns:m="http://schemas.openxmlformats.org/officeDocument/2006/math" xmlns:v="urn:schemas-microsoft-com:vml" xmlns:wp14="http://schemas.microsoft.com/office/word/2010/wordprocessingDrawing" xmlns:wp="http://schemas.openxmlformats.org/drawingml/2006/wordprocessingDrawing" xmlns:w10="urn:schemas-microsoft-com:office:word" xmlns:w="http://schemas.openxmlformats.org/wordprocessingml/2006/main" xmlns:w14="http://schemas.microsoft.com/office/word/2010/wordml" xmlns:w15="http://schemas.microsoft.com/office/word/2012/wordml" xmlns:w16cid="http://schemas.microsoft.com/office/word/2016/wordml/cid" xmlns:w16se="http://schemas.microsoft.com/office/word/2015/wordml/symex" xmlns:wpg="http://schemas.microsoft.com/office/word/2010/wordprocessingGroup" xmlns:wpi="http://schemas.microsoft.com/office/word/2010/wordprocessingInk" xmlns:wne="http://schemas.microsoft.com/office/word/2006/wordml" xmlns:wps="http://schemas.microsoft.com/office/word/2010/wordprocessingShape" mc:Ignorable="w14 w15 w16se w16cid wp14">
   <w:footnote w:type="separator" w:id="-1">
     <w:p>
       <w:pPr>
@@ -3169,7 +3167,7 @@
 </file>
 
 <file path=word/header1.xml><?xml version="1.0" encoding="utf-8"?>
-<w:hdr xmlns:wpc="http://schemas.microsoft.com/office/word/2010/wordprocessingCanvas" xmlns:mc="http://schemas.openxmlformats.org/markup-compatibility/2006" xmlns:o="urn:schemas-microsoft-com:office:office" xmlns:r="http://schemas.openxmlformats.org/officeDocument/2006/relationships" xmlns:m="http://schemas.openxmlformats.org/officeDocument/2006/math" xmlns:v="urn:schemas-microsoft-com:vml" xmlns:wp14="http://schemas.microsoft.com/office/word/2010/wordprocessingDrawing" xmlns:wp="http://schemas.openxmlformats.org/drawingml/2006/wordprocessingDrawing" xmlns:w10="urn:schemas-microsoft-com:office:word" xmlns:w="http://schemas.openxmlformats.org/wordprocessingml/2006/main" xmlns:w14="http://schemas.microsoft.com/office/word/2010/wordml" xmlns:w15="http://schemas.microsoft.com/office/word/2012/wordml" xmlns:wpg="http://schemas.microsoft.com/office/word/2010/wordprocessingGroup" xmlns:wpi="http://schemas.microsoft.com/office/word/2010/wordprocessingInk" xmlns:wne="http://schemas.microsoft.com/office/word/2006/wordml" xmlns:wps="http://schemas.microsoft.com/office/word/2010/wordprocessingShape" mc:Ignorable="w14 w15 wp14">
+<w:hdr xmlns:wpc="http://schemas.microsoft.com/office/word/2010/wordprocessingCanvas" xmlns:cx="http://schemas.microsoft.com/office/drawing/2014/chartex" xmlns:cx1="http://schemas.microsoft.com/office/drawing/2015/9/8/chartex" xmlns:cx2="http://schemas.microsoft.com/office/drawing/2015/10/21/chartex" xmlns:cx3="http://schemas.microsoft.com/office/drawing/2016/5/9/chartex" xmlns:cx4="http://schemas.microsoft.com/office/drawing/2016/5/10/chartex" xmlns:cx5="http://schemas.microsoft.com/office/drawing/2016/5/11/chartex" xmlns:cx6="http://schemas.microsoft.com/office/drawing/2016/5/12/chartex" xmlns:cx7="http://schemas.microsoft.com/office/drawing/2016/5/13/chartex" xmlns:cx8="http://schemas.microsoft.com/office/drawing/2016/5/14/chartex" xmlns:mc="http://schemas.openxmlformats.org/markup-compatibility/2006" xmlns:aink="http://schemas.microsoft.com/office/drawing/2016/ink" xmlns:am3d="http://schemas.microsoft.com/office/drawing/2017/model3d" xmlns:o="urn:schemas-microsoft-com:office:office" xmlns:r="http://schemas.openxmlformats.org/officeDocument/2006/relationships" xmlns:m="http://schemas.openxmlformats.org/officeDocument/2006/math" xmlns:v="urn:schemas-microsoft-com:vml" xmlns:wp14="http://schemas.microsoft.com/office/word/2010/wordprocessingDrawing" xmlns:wp="http://schemas.openxmlformats.org/drawingml/2006/wordprocessingDrawing" xmlns:w10="urn:schemas-microsoft-com:office:word" xmlns:w="http://schemas.openxmlformats.org/wordprocessingml/2006/main" xmlns:w14="http://schemas.microsoft.com/office/word/2010/wordml" xmlns:w15="http://schemas.microsoft.com/office/word/2012/wordml" xmlns:w16cid="http://schemas.microsoft.com/office/word/2016/wordml/cid" xmlns:w16se="http://schemas.microsoft.com/office/word/2015/wordml/symex" xmlns:wpg="http://schemas.microsoft.com/office/word/2010/wordprocessingGroup" xmlns:wpi="http://schemas.microsoft.com/office/word/2010/wordprocessingInk" xmlns:wne="http://schemas.microsoft.com/office/word/2006/wordml" xmlns:wps="http://schemas.microsoft.com/office/word/2010/wordprocessingShape" mc:Ignorable="w14 w15 w16se w16cid wp14">
   <w:p>
     <w:pPr>
       <w:pStyle w:val="Kopfzeile"/>
@@ -3414,7 +3412,7 @@
             </wp:anchor>
           </w:drawing>
         </mc:Choice>
-        <mc:Fallback xmlns:w16se="http://schemas.microsoft.com/office/word/2015/wordml/symex" xmlns:w16cid="http://schemas.microsoft.com/office/word/2016/wordml/cid" xmlns:am3d="http://schemas.microsoft.com/office/drawing/2017/model3d" xmlns:aink="http://schemas.microsoft.com/office/drawing/2016/ink" xmlns:cx8="http://schemas.microsoft.com/office/drawing/2016/5/14/chartex" xmlns:cx7="http://schemas.microsoft.com/office/drawing/2016/5/13/chartex" xmlns:cx6="http://schemas.microsoft.com/office/drawing/2016/5/12/chartex" xmlns:cx5="http://schemas.microsoft.com/office/drawing/2016/5/11/chartex" xmlns:cx4="http://schemas.microsoft.com/office/drawing/2016/5/10/chartex" xmlns:cx3="http://schemas.microsoft.com/office/drawing/2016/5/9/chartex" xmlns:cx2="http://schemas.microsoft.com/office/drawing/2015/10/21/chartex" xmlns:cx1="http://schemas.microsoft.com/office/drawing/2015/9/8/chartex" xmlns:cx="http://schemas.microsoft.com/office/drawing/2014/chartex">
+        <mc:Fallback>
           <w:pict>
             <v:group w14:anchorId="705C630E" id="Group 45" o:spid="_x0000_s1028" style="position:absolute;margin-left:311.85pt;margin-top:28.35pt;width:267.7pt;height:75.3pt;z-index:-251655168;mso-position-horizontal-relative:page;mso-position-vertical-relative:page" coordorigin="6477,807" coordsize="5354,1506" o:gfxdata="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" o:allowincell="f">
               <v:shapetype id="_x0000_t202" coordsize="21600,21600" o:spt="202" path="m,l,21600r21600,l21600,xe">
@@ -3586,7 +3584,7 @@
             </wp:anchor>
           </w:drawing>
         </mc:Choice>
-        <mc:Fallback xmlns:mo="http://schemas.microsoft.com/office/mac/office/2008/main" xmlns:mv="urn:schemas-microsoft-com:mac:vml" xmlns:w16se="http://schemas.microsoft.com/office/word/2015/wordml/symex" xmlns:w16cid="http://schemas.microsoft.com/office/word/2016/wordml/cid" xmlns:am3d="http://schemas.microsoft.com/office/drawing/2017/model3d" xmlns:aink="http://schemas.microsoft.com/office/drawing/2016/ink" xmlns:cx8="http://schemas.microsoft.com/office/drawing/2016/5/14/chartex" xmlns:cx7="http://schemas.microsoft.com/office/drawing/2016/5/13/chartex" xmlns:cx6="http://schemas.microsoft.com/office/drawing/2016/5/12/chartex" xmlns:cx5="http://schemas.microsoft.com/office/drawing/2016/5/11/chartex" xmlns:cx4="http://schemas.microsoft.com/office/drawing/2016/5/10/chartex" xmlns:cx3="http://schemas.microsoft.com/office/drawing/2016/5/9/chartex" xmlns:cx2="http://schemas.microsoft.com/office/drawing/2015/10/21/chartex" xmlns:cx1="http://schemas.microsoft.com/office/drawing/2015/9/8/chartex" xmlns:cx="http://schemas.microsoft.com/office/drawing/2014/chartex">
+        <mc:Fallback xmlns:mv="urn:schemas-microsoft-com:mac:vml" xmlns:mo="http://schemas.microsoft.com/office/mac/office/2008/main">
           <w:pict>
             <v:shapetype w14:anchorId="5CBBB52B" id="_x0000_t32" coordsize="21600,21600" o:spt="32" o:oned="t" path="m0,0l21600,21600e" filled="f">
               <v:path arrowok="t" fillok="f" o:connecttype="none"/>
@@ -3605,7 +3603,7 @@
 </file>
 
 <file path=word/header2.xml><?xml version="1.0" encoding="utf-8"?>
-<w:hdr xmlns:wpc="http://schemas.microsoft.com/office/word/2010/wordprocessingCanvas" xmlns:mc="http://schemas.openxmlformats.org/markup-compatibility/2006" xmlns:o="urn:schemas-microsoft-com:office:office" xmlns:r="http://schemas.openxmlformats.org/officeDocument/2006/relationships" xmlns:m="http://schemas.openxmlformats.org/officeDocument/2006/math" xmlns:v="urn:schemas-microsoft-com:vml" xmlns:wp14="http://schemas.microsoft.com/office/word/2010/wordprocessingDrawing" xmlns:wp="http://schemas.openxmlformats.org/drawingml/2006/wordprocessingDrawing" xmlns:w10="urn:schemas-microsoft-com:office:word" xmlns:w="http://schemas.openxmlformats.org/wordprocessingml/2006/main" xmlns:w14="http://schemas.microsoft.com/office/word/2010/wordml" xmlns:w15="http://schemas.microsoft.com/office/word/2012/wordml" xmlns:wpg="http://schemas.microsoft.com/office/word/2010/wordprocessingGroup" xmlns:wpi="http://schemas.microsoft.com/office/word/2010/wordprocessingInk" xmlns:wne="http://schemas.microsoft.com/office/word/2006/wordml" xmlns:wps="http://schemas.microsoft.com/office/word/2010/wordprocessingShape" mc:Ignorable="w14 w15 wp14">
+<w:hdr xmlns:wpc="http://schemas.microsoft.com/office/word/2010/wordprocessingCanvas" xmlns:cx="http://schemas.microsoft.com/office/drawing/2014/chartex" xmlns:cx1="http://schemas.microsoft.com/office/drawing/2015/9/8/chartex" xmlns:cx2="http://schemas.microsoft.com/office/drawing/2015/10/21/chartex" xmlns:cx3="http://schemas.microsoft.com/office/drawing/2016/5/9/chartex" xmlns:cx4="http://schemas.microsoft.com/office/drawing/2016/5/10/chartex" xmlns:cx5="http://schemas.microsoft.com/office/drawing/2016/5/11/chartex" xmlns:cx6="http://schemas.microsoft.com/office/drawing/2016/5/12/chartex" xmlns:cx7="http://schemas.microsoft.com/office/drawing/2016/5/13/chartex" xmlns:cx8="http://schemas.microsoft.com/office/drawing/2016/5/14/chartex" xmlns:mc="http://schemas.openxmlformats.org/markup-compatibility/2006" xmlns:aink="http://schemas.microsoft.com/office/drawing/2016/ink" xmlns:am3d="http://schemas.microsoft.com/office/drawing/2017/model3d" xmlns:o="urn:schemas-microsoft-com:office:office" xmlns:r="http://schemas.openxmlformats.org/officeDocument/2006/relationships" xmlns:m="http://schemas.openxmlformats.org/officeDocument/2006/math" xmlns:v="urn:schemas-microsoft-com:vml" xmlns:wp14="http://schemas.microsoft.com/office/word/2010/wordprocessingDrawing" xmlns:wp="http://schemas.openxmlformats.org/drawingml/2006/wordprocessingDrawing" xmlns:w10="urn:schemas-microsoft-com:office:word" xmlns:w="http://schemas.openxmlformats.org/wordprocessingml/2006/main" xmlns:w14="http://schemas.microsoft.com/office/word/2010/wordml" xmlns:w15="http://schemas.microsoft.com/office/word/2012/wordml" xmlns:w16cid="http://schemas.microsoft.com/office/word/2016/wordml/cid" xmlns:w16se="http://schemas.microsoft.com/office/word/2015/wordml/symex" xmlns:wpg="http://schemas.microsoft.com/office/word/2010/wordprocessingGroup" xmlns:wpi="http://schemas.microsoft.com/office/word/2010/wordprocessingInk" xmlns:wne="http://schemas.microsoft.com/office/word/2006/wordml" xmlns:wps="http://schemas.microsoft.com/office/word/2010/wordprocessingShape" mc:Ignorable="w14 w15 w16se w16cid wp14">
   <w:p>
     <w:pPr>
       <w:pStyle w:val="Kopfzeile"/>
@@ -3837,7 +3835,7 @@
             </wp:anchor>
           </w:drawing>
         </mc:Choice>
-        <mc:Fallback xmlns:w16se="http://schemas.microsoft.com/office/word/2015/wordml/symex" xmlns:w16cid="http://schemas.microsoft.com/office/word/2016/wordml/cid" xmlns:am3d="http://schemas.microsoft.com/office/drawing/2017/model3d" xmlns:aink="http://schemas.microsoft.com/office/drawing/2016/ink" xmlns:cx8="http://schemas.microsoft.com/office/drawing/2016/5/14/chartex" xmlns:cx7="http://schemas.microsoft.com/office/drawing/2016/5/13/chartex" xmlns:cx6="http://schemas.microsoft.com/office/drawing/2016/5/12/chartex" xmlns:cx5="http://schemas.microsoft.com/office/drawing/2016/5/11/chartex" xmlns:cx4="http://schemas.microsoft.com/office/drawing/2016/5/10/chartex" xmlns:cx3="http://schemas.microsoft.com/office/drawing/2016/5/9/chartex" xmlns:cx2="http://schemas.microsoft.com/office/drawing/2015/10/21/chartex" xmlns:cx1="http://schemas.microsoft.com/office/drawing/2015/9/8/chartex" xmlns:cx="http://schemas.microsoft.com/office/drawing/2014/chartex">
+        <mc:Fallback>
           <w:pict>
             <v:shapetype w14:anchorId="1CB2ADB0" id="_x0000_t202" coordsize="21600,21600" o:spt="202" path="m,l,21600r21600,l21600,xe">
               <v:stroke joinstyle="miter"/>
@@ -3987,7 +3985,7 @@
             </wp:anchor>
           </w:drawing>
         </mc:Choice>
-        <mc:Fallback xmlns:w16se="http://schemas.microsoft.com/office/word/2015/wordml/symex" xmlns:w16cid="http://schemas.microsoft.com/office/word/2016/wordml/cid" xmlns:am3d="http://schemas.microsoft.com/office/drawing/2017/model3d" xmlns:aink="http://schemas.microsoft.com/office/drawing/2016/ink" xmlns:cx8="http://schemas.microsoft.com/office/drawing/2016/5/14/chartex" xmlns:cx7="http://schemas.microsoft.com/office/drawing/2016/5/13/chartex" xmlns:cx6="http://schemas.microsoft.com/office/drawing/2016/5/12/chartex" xmlns:cx5="http://schemas.microsoft.com/office/drawing/2016/5/11/chartex" xmlns:cx4="http://schemas.microsoft.com/office/drawing/2016/5/10/chartex" xmlns:cx3="http://schemas.microsoft.com/office/drawing/2016/5/9/chartex" xmlns:cx2="http://schemas.microsoft.com/office/drawing/2015/10/21/chartex" xmlns:cx1="http://schemas.microsoft.com/office/drawing/2015/9/8/chartex" xmlns:cx="http://schemas.microsoft.com/office/drawing/2014/chartex">
+        <mc:Fallback>
           <w:pict>
             <v:shape w14:anchorId="4CBB724E" id="Text Box 18" o:spid="_x0000_s1033" type="#_x0000_t202" style="position:absolute;margin-left:348.9pt;margin-top:44.95pt;width:118.8pt;height:28.7pt;z-index:-251658240;visibility:visible;mso-wrap-style:square;mso-width-percent:0;mso-height-percent:0;mso-wrap-distance-left:9pt;mso-wrap-distance-top:0;mso-wrap-distance-right:9pt;mso-wrap-distance-bottom:0;mso-position-horizontal:absolute;mso-position-horizontal-relative:margin;mso-position-vertical:absolute;mso-position-vertical-relative:page;mso-width-percent:0;mso-height-percent:0;mso-width-relative:margin;mso-height-relative:margin;v-text-anchor:top" o:gfxdata="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" o:allowincell="f" filled="f" strokecolor="white">
               <v:textbox inset="0,0,0,0">
@@ -4178,7 +4176,7 @@
             </wp:anchor>
           </w:drawing>
         </mc:Choice>
-        <mc:Fallback xmlns:mo="http://schemas.microsoft.com/office/mac/office/2008/main" xmlns:mv="urn:schemas-microsoft-com:mac:vml" xmlns:w16se="http://schemas.microsoft.com/office/word/2015/wordml/symex" xmlns:w16cid="http://schemas.microsoft.com/office/word/2016/wordml/cid" xmlns:am3d="http://schemas.microsoft.com/office/drawing/2017/model3d" xmlns:aink="http://schemas.microsoft.com/office/drawing/2016/ink" xmlns:cx8="http://schemas.microsoft.com/office/drawing/2016/5/14/chartex" xmlns:cx7="http://schemas.microsoft.com/office/drawing/2016/5/13/chartex" xmlns:cx6="http://schemas.microsoft.com/office/drawing/2016/5/12/chartex" xmlns:cx5="http://schemas.microsoft.com/office/drawing/2016/5/11/chartex" xmlns:cx4="http://schemas.microsoft.com/office/drawing/2016/5/10/chartex" xmlns:cx3="http://schemas.microsoft.com/office/drawing/2016/5/9/chartex" xmlns:cx2="http://schemas.microsoft.com/office/drawing/2015/10/21/chartex" xmlns:cx1="http://schemas.microsoft.com/office/drawing/2015/9/8/chartex" xmlns:cx="http://schemas.microsoft.com/office/drawing/2014/chartex">
+        <mc:Fallback xmlns:mv="urn:schemas-microsoft-com:mac:vml" xmlns:mo="http://schemas.microsoft.com/office/mac/office/2008/main">
           <w:pict>
             <v:shapetype w14:anchorId="2026A557" id="_x0000_t32" coordsize="21600,21600" o:spt="32" o:oned="t" path="m0,0l21600,21600e" filled="f">
               <v:path arrowok="t" fillok="f" o:connecttype="none"/>
@@ -4328,7 +4326,7 @@
             </wp:anchor>
           </w:drawing>
         </mc:Choice>
-        <mc:Fallback xmlns:w16se="http://schemas.microsoft.com/office/word/2015/wordml/symex" xmlns:w16cid="http://schemas.microsoft.com/office/word/2016/wordml/cid" xmlns:am3d="http://schemas.microsoft.com/office/drawing/2017/model3d" xmlns:aink="http://schemas.microsoft.com/office/drawing/2016/ink" xmlns:cx8="http://schemas.microsoft.com/office/drawing/2016/5/14/chartex" xmlns:cx7="http://schemas.microsoft.com/office/drawing/2016/5/13/chartex" xmlns:cx6="http://schemas.microsoft.com/office/drawing/2016/5/12/chartex" xmlns:cx5="http://schemas.microsoft.com/office/drawing/2016/5/11/chartex" xmlns:cx4="http://schemas.microsoft.com/office/drawing/2016/5/10/chartex" xmlns:cx3="http://schemas.microsoft.com/office/drawing/2016/5/9/chartex" xmlns:cx2="http://schemas.microsoft.com/office/drawing/2015/10/21/chartex" xmlns:cx1="http://schemas.microsoft.com/office/drawing/2015/9/8/chartex" xmlns:cx="http://schemas.microsoft.com/office/drawing/2014/chartex">
+        <mc:Fallback>
           <w:pict>
             <v:shape w14:anchorId="00A1314A" id="Text Box 5" o:spid="_x0000_s1034" type="#_x0000_t202" style="position:absolute;margin-left:70.9pt;margin-top:149.95pt;width:240.95pt;height:8.85pt;z-index:-251662336;visibility:visible;mso-wrap-style:square;mso-width-percent:0;mso-height-percent:0;mso-wrap-distance-left:9pt;mso-wrap-distance-top:0;mso-wrap-distance-right:9pt;mso-wrap-distance-bottom:0;mso-position-horizontal:absolute;mso-position-horizontal-relative:page;mso-position-vertical:absolute;mso-position-vertical-relative:page;mso-width-percent:0;mso-height-percent:0;mso-width-relative:page;mso-height-relative:page;v-text-anchor:top" o:gfxdata="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" o:allowoverlap="f" filled="f" stroked="f">
               <v:textbox inset="0,0,0,0">
@@ -4403,7 +4401,7 @@
 </file>
 
 <file path=word/numbering.xml><?xml version="1.0" encoding="utf-8"?>
-<w:numbering xmlns:wpc="http://schemas.microsoft.com/office/word/2010/wordprocessingCanvas" xmlns:mc="http://schemas.openxmlformats.org/markup-compatibility/2006" xmlns:o="urn:schemas-microsoft-com:office:office" xmlns:r="http://schemas.openxmlformats.org/officeDocument/2006/relationships" xmlns:m="http://schemas.openxmlformats.org/officeDocument/2006/math" xmlns:v="urn:schemas-microsoft-com:vml" xmlns:wp14="http://schemas.microsoft.com/office/word/2010/wordprocessingDrawing" xmlns:wp="http://schemas.openxmlformats.org/drawingml/2006/wordprocessingDrawing" xmlns:w10="urn:schemas-microsoft-com:office:word" xmlns:w="http://schemas.openxmlformats.org/wordprocessingml/2006/main" xmlns:w14="http://schemas.microsoft.com/office/word/2010/wordml" xmlns:w15="http://schemas.microsoft.com/office/word/2012/wordml" xmlns:wpg="http://schemas.microsoft.com/office/word/2010/wordprocessingGroup" xmlns:wpi="http://schemas.microsoft.com/office/word/2010/wordprocessingInk" xmlns:wne="http://schemas.microsoft.com/office/word/2006/wordml" xmlns:wps="http://schemas.microsoft.com/office/word/2010/wordprocessingShape" mc:Ignorable="w14 w15 wp14">
+<w:numbering xmlns:wpc="http://schemas.microsoft.com/office/word/2010/wordprocessingCanvas" xmlns:cx="http://schemas.microsoft.com/office/drawing/2014/chartex" xmlns:cx1="http://schemas.microsoft.com/office/drawing/2015/9/8/chartex" xmlns:cx2="http://schemas.microsoft.com/office/drawing/2015/10/21/chartex" xmlns:cx3="http://schemas.microsoft.com/office/drawing/2016/5/9/chartex" xmlns:cx4="http://schemas.microsoft.com/office/drawing/2016/5/10/chartex" xmlns:cx5="http://schemas.microsoft.com/office/drawing/2016/5/11/chartex" xmlns:cx6="http://schemas.microsoft.com/office/drawing/2016/5/12/chartex" xmlns:cx7="http://schemas.microsoft.com/office/drawing/2016/5/13/chartex" xmlns:cx8="http://schemas.microsoft.com/office/drawing/2016/5/14/chartex" xmlns:mc="http://schemas.openxmlformats.org/markup-compatibility/2006" xmlns:aink="http://schemas.microsoft.com/office/drawing/2016/ink" xmlns:am3d="http://schemas.microsoft.com/office/drawing/2017/model3d" xmlns:o="urn:schemas-microsoft-com:office:office" xmlns:r="http://schemas.openxmlformats.org/officeDocument/2006/relationships" xmlns:m="http://schemas.openxmlformats.org/officeDocument/2006/math" xmlns:v="urn:schemas-microsoft-com:vml" xmlns:wp14="http://schemas.microsoft.com/office/word/2010/wordprocessingDrawing" xmlns:wp="http://schemas.openxmlformats.org/drawingml/2006/wordprocessingDrawing" xmlns:w10="urn:schemas-microsoft-com:office:word" xmlns:w="http://schemas.openxmlformats.org/wordprocessingml/2006/main" xmlns:w14="http://schemas.microsoft.com/office/word/2010/wordml" xmlns:w15="http://schemas.microsoft.com/office/word/2012/wordml" xmlns:w16cid="http://schemas.microsoft.com/office/word/2016/wordml/cid" xmlns:w16se="http://schemas.microsoft.com/office/word/2015/wordml/symex" xmlns:wpg="http://schemas.microsoft.com/office/word/2010/wordprocessingGroup" xmlns:wpi="http://schemas.microsoft.com/office/word/2010/wordprocessingInk" xmlns:wne="http://schemas.microsoft.com/office/word/2006/wordml" xmlns:wps="http://schemas.microsoft.com/office/word/2010/wordprocessingShape" mc:Ignorable="w14 w15 w16se w16cid wp14">
   <w:abstractNum w:abstractNumId="0" w15:restartNumberingAfterBreak="0">
     <w:nsid w:val="FFFFFF7C"/>
     <w:multiLevelType w:val="singleLevel"/>
@@ -4739,7 +4737,7 @@
 </file>
 
 <file path=word/styles.xml><?xml version="1.0" encoding="utf-8"?>
-<w:styles xmlns:mc="http://schemas.openxmlformats.org/markup-compatibility/2006" xmlns:r="http://schemas.openxmlformats.org/officeDocument/2006/relationships" xmlns:w="http://schemas.openxmlformats.org/wordprocessingml/2006/main" xmlns:w14="http://schemas.microsoft.com/office/word/2010/wordml" xmlns:w15="http://schemas.microsoft.com/office/word/2012/wordml" mc:Ignorable="w14 w15">
+<w:styles xmlns:mc="http://schemas.openxmlformats.org/markup-compatibility/2006" xmlns:r="http://schemas.openxmlformats.org/officeDocument/2006/relationships" xmlns:w="http://schemas.openxmlformats.org/wordprocessingml/2006/main" xmlns:w14="http://schemas.microsoft.com/office/word/2010/wordml" xmlns:w15="http://schemas.microsoft.com/office/word/2012/wordml" xmlns:w16cid="http://schemas.microsoft.com/office/word/2016/wordml/cid" xmlns:w16se="http://schemas.microsoft.com/office/word/2015/wordml/symex" mc:Ignorable="w14 w15 w16se w16cid">
   <w:docDefaults>
     <w:rPrDefault>
       <w:rPr>
@@ -4749,7 +4747,7 @@
     </w:rPrDefault>
     <w:pPrDefault/>
   </w:docDefaults>
-  <w:latentStyles w:defLockedState="0" w:defUIPriority="0" w:defSemiHidden="0" w:defUnhideWhenUsed="0" w:defQFormat="0" w:count="371">
+  <w:latentStyles w:defLockedState="0" w:defUIPriority="0" w:defSemiHidden="0" w:defUnhideWhenUsed="0" w:defQFormat="0" w:count="375">
     <w:lsdException w:name="Normal" w:locked="1" w:qFormat="1"/>
     <w:lsdException w:name="heading 1" w:locked="1" w:qFormat="1"/>
     <w:lsdException w:name="heading 2" w:locked="1" w:semiHidden="1" w:uiPriority="9" w:unhideWhenUsed="1" w:qFormat="1"/>
@@ -4776,8 +4774,11 @@
     <w:lsdException w:name="Subtitle" w:locked="1" w:qFormat="1"/>
     <w:lsdException w:name="Strong" w:locked="1" w:qFormat="1"/>
     <w:lsdException w:name="Emphasis" w:locked="1" w:qFormat="1"/>
+    <w:lsdException w:name="HTML Preformatted" w:semiHidden="1" w:unhideWhenUsed="1"/>
     <w:lsdException w:name="HTML Variable" w:semiHidden="1" w:unhideWhenUsed="1"/>
-    <w:lsdException w:name="Normal Table" w:semiHidden="1" w:unhideWhenUsed="1"/>
+    <w:lsdException w:name="No List" w:semiHidden="1" w:unhideWhenUsed="1"/>
+    <w:lsdException w:name="Outline List 1" w:semiHidden="1" w:unhideWhenUsed="1"/>
+    <w:lsdException w:name="Outline List 2" w:semiHidden="1" w:unhideWhenUsed="1"/>
     <w:lsdException w:name="Outline List 3" w:semiHidden="1" w:unhideWhenUsed="1"/>
     <w:lsdException w:name="Table Simple 1" w:semiHidden="1" w:unhideWhenUsed="1"/>
     <w:lsdException w:name="Table Simple 2" w:semiHidden="1" w:unhideWhenUsed="1"/>
@@ -4817,10 +4818,8 @@
     <w:lsdException w:name="Table Elegant" w:semiHidden="1" w:unhideWhenUsed="1"/>
     <w:lsdException w:name="Table Professional" w:semiHidden="1" w:unhideWhenUsed="1"/>
     <w:lsdException w:name="Table Subtle 1" w:semiHidden="1" w:unhideWhenUsed="1"/>
-    <w:lsdException w:name="Table Subtle 2" w:semiHidden="1" w:unhideWhenUsed="1"/>
     <w:lsdException w:name="Table Web 1" w:semiHidden="1" w:unhideWhenUsed="1"/>
     <w:lsdException w:name="Table Web 2" w:semiHidden="1" w:unhideWhenUsed="1"/>
-    <w:lsdException w:name="Table Web 3" w:semiHidden="1" w:unhideWhenUsed="1"/>
     <w:lsdException w:name="Balloon Text" w:semiHidden="1" w:unhideWhenUsed="1"/>
     <w:lsdException w:name="Table Grid" w:locked="1"/>
     <w:lsdException w:name="Table Theme" w:semiHidden="1" w:unhideWhenUsed="1"/>
@@ -4846,7 +4845,7 @@
     <w:lsdException w:name="Medium Shading 1 Accent 1" w:uiPriority="68"/>
     <w:lsdException w:name="Medium Shading 2 Accent 1" w:uiPriority="69"/>
     <w:lsdException w:name="Medium List 1 Accent 1" w:uiPriority="70"/>
-    <w:lsdException w:name="Revision" w:uiPriority="71"/>
+    <w:lsdException w:name="Revision" w:semiHidden="1" w:uiPriority="71"/>
     <w:lsdException w:name="List Paragraph" w:uiPriority="72" w:qFormat="1"/>
     <w:lsdException w:name="Quote" w:uiPriority="73" w:qFormat="1"/>
     <w:lsdException w:name="Intense Quote" w:uiPriority="60" w:qFormat="1"/>
@@ -4933,7 +4932,7 @@
     <w:lsdException w:name="Subtle Reference" w:uiPriority="67" w:qFormat="1"/>
     <w:lsdException w:name="Intense Reference" w:uiPriority="68" w:qFormat="1"/>
     <w:lsdException w:name="Book Title" w:uiPriority="69" w:qFormat="1"/>
-    <w:lsdException w:name="Bibliography" w:uiPriority="70"/>
+    <w:lsdException w:name="Bibliography" w:semiHidden="1" w:uiPriority="70" w:unhideWhenUsed="1"/>
     <w:lsdException w:name="TOC Heading" w:semiHidden="1" w:uiPriority="71" w:unhideWhenUsed="1" w:qFormat="1"/>
     <w:lsdException w:name="Plain Table 1" w:uiPriority="41"/>
     <w:lsdException w:name="Plain Table 2" w:uiPriority="42"/>
@@ -5039,6 +5038,10 @@
     <w:lsdException w:name="List Table 5 Dark Accent 6" w:uiPriority="50"/>
     <w:lsdException w:name="List Table 6 Colorful Accent 6" w:uiPriority="51"/>
     <w:lsdException w:name="List Table 7 Colorful Accent 6" w:uiPriority="52"/>
+    <w:lsdException w:name="Mention" w:semiHidden="1" w:uiPriority="99" w:unhideWhenUsed="1"/>
+    <w:lsdException w:name="Smart Hyperlink" w:semiHidden="1" w:uiPriority="99" w:unhideWhenUsed="1"/>
+    <w:lsdException w:name="Hashtag" w:semiHidden="1" w:uiPriority="99" w:unhideWhenUsed="1"/>
+    <w:lsdException w:name="Unresolved Mention" w:semiHidden="1" w:uiPriority="99" w:unhideWhenUsed="1"/>
   </w:latentStyles>
   <w:style w:type="paragraph" w:default="1" w:styleId="Standard">
     <w:name w:val="Normal"/>

</xml_diff>